<commit_message>
Updated manual and duplicated safety time configuration for the two buttons
</commit_message>
<xml_diff>
--- a/Manual.docx
+++ b/Manual.docx
@@ -8,75 +8,22 @@
         <w:rPr>
           <w:smallCaps/>
           <w:color w:val="5A5A5A" w:themeColor="text1" w:themeTint="A5"/>
+          <w:lang w:val="es-ES"/>
         </w:rPr>
       </w:pPr>
       <w:r>
         <w:rPr>
           <w:rStyle w:val="SubtleReference"/>
+          <w:lang w:val="es-ES"/>
         </w:rPr>
         <w:t xml:space="preserve">Manual: </w:t>
       </w:r>
       <w:r>
         <w:rPr>
           <w:rStyle w:val="SubtleReference"/>
-        </w:rPr>
-        <w:t xml:space="preserve">Sistema de </w:t>
-      </w:r>
-      <w:proofErr w:type="spellStart"/>
-      <w:r>
-        <w:rPr>
-          <w:rStyle w:val="SubtleReference"/>
-        </w:rPr>
-        <w:t>riego</w:t>
-      </w:r>
-      <w:proofErr w:type="spellEnd"/>
-      <w:r>
-        <w:rPr>
-          <w:rStyle w:val="SubtleReference"/>
-        </w:rPr>
-        <w:t xml:space="preserve"> con control </w:t>
-      </w:r>
-      <w:proofErr w:type="spellStart"/>
-      <w:r>
-        <w:rPr>
-          <w:rStyle w:val="SubtleReference"/>
-        </w:rPr>
-        <w:t>remoto</w:t>
-      </w:r>
-      <w:proofErr w:type="spellEnd"/>
-      <w:r>
-        <w:rPr>
-          <w:rStyle w:val="SubtleReference"/>
-        </w:rPr>
-        <w:t xml:space="preserve"> por SMS con </w:t>
-      </w:r>
-      <w:proofErr w:type="spellStart"/>
-      <w:r>
-        <w:rPr>
-          <w:rStyle w:val="SubtleReference"/>
-        </w:rPr>
-        <w:t>el</w:t>
-      </w:r>
-      <w:proofErr w:type="spellEnd"/>
-      <w:r>
-        <w:rPr>
-          <w:rStyle w:val="SubtleReference"/>
-        </w:rPr>
-        <w:t xml:space="preserve"> </w:t>
-      </w:r>
-      <w:proofErr w:type="spellStart"/>
-      <w:r>
-        <w:rPr>
-          <w:rStyle w:val="SubtleReference"/>
-        </w:rPr>
-        <w:t>módulo</w:t>
-      </w:r>
-      <w:proofErr w:type="spellEnd"/>
-      <w:r>
-        <w:rPr>
-          <w:rStyle w:val="SubtleReference"/>
-        </w:rPr>
-        <w:t xml:space="preserve"> SIM800L</w:t>
+          <w:lang w:val="es-ES"/>
+        </w:rPr>
+        <w:t>Sistema de riego con control remoto por SMS con el módulo SIM800L</w:t>
       </w:r>
     </w:p>
     <w:p>
@@ -261,7 +208,7 @@
               <w:rPr>
                 <w:lang w:val="es-ES"/>
               </w:rPr>
-              <w:t>5</w:t>
+              <w:t>4</w:t>
             </w:r>
           </w:p>
         </w:tc>
@@ -280,7 +227,21 @@
               <w:rPr>
                 <w:lang w:val="es-ES"/>
               </w:rPr>
-              <w:t>Salida</w:t>
+              <w:t>Entrada (</w:t>
+            </w:r>
+            <w:proofErr w:type="spellStart"/>
+            <w:r>
+              <w:rPr>
+                <w:lang w:val="es-ES"/>
+              </w:rPr>
+              <w:t>pull</w:t>
+            </w:r>
+            <w:proofErr w:type="spellEnd"/>
+            <w:r>
+              <w:rPr>
+                <w:lang w:val="es-ES"/>
+              </w:rPr>
+              <w:t>-up)</w:t>
             </w:r>
           </w:p>
         </w:tc>
@@ -299,31 +260,13 @@
               <w:rPr>
                 <w:lang w:val="es-ES"/>
               </w:rPr>
-              <w:t xml:space="preserve">Válvula </w:t>
-            </w:r>
-            <w:r>
-              <w:rPr>
-                <w:lang w:val="es-ES"/>
-              </w:rPr>
-              <w:t>2</w:t>
-            </w:r>
-            <w:r>
-              <w:rPr>
-                <w:lang w:val="es-ES"/>
-              </w:rPr>
-              <w:t>, pin A</w:t>
-            </w:r>
-            <w:r>
-              <w:rPr>
-                <w:lang w:val="es-ES"/>
-              </w:rPr>
-              <w:t>+</w:t>
-            </w:r>
-            <w:r>
-              <w:rPr>
-                <w:lang w:val="es-ES"/>
-              </w:rPr>
-              <w:t xml:space="preserve"> del puente H</w:t>
+              <w:t>Botón de riego</w:t>
+            </w:r>
+            <w:r>
+              <w:rPr>
+                <w:lang w:val="es-ES"/>
+              </w:rPr>
+              <w:t xml:space="preserve"> 2</w:t>
             </w:r>
           </w:p>
         </w:tc>
@@ -347,7 +290,7 @@
               <w:rPr>
                 <w:lang w:val="es-ES"/>
               </w:rPr>
-              <w:t>6</w:t>
+              <w:t>5</w:t>
             </w:r>
           </w:p>
         </w:tc>
@@ -385,31 +328,7 @@
               <w:rPr>
                 <w:lang w:val="es-ES"/>
               </w:rPr>
-              <w:t xml:space="preserve">Válvula </w:t>
-            </w:r>
-            <w:r>
-              <w:rPr>
-                <w:lang w:val="es-ES"/>
-              </w:rPr>
-              <w:t>2</w:t>
-            </w:r>
-            <w:r>
-              <w:rPr>
-                <w:lang w:val="es-ES"/>
-              </w:rPr>
-              <w:t>, pin A</w:t>
-            </w:r>
-            <w:r>
-              <w:rPr>
-                <w:lang w:val="es-ES"/>
-              </w:rPr>
-              <w:t>-</w:t>
-            </w:r>
-            <w:r>
-              <w:rPr>
-                <w:lang w:val="es-ES"/>
-              </w:rPr>
-              <w:t xml:space="preserve"> del puente H</w:t>
+              <w:t>Válvula 2, pin A+ del puente H</w:t>
             </w:r>
           </w:p>
         </w:tc>
@@ -430,7 +349,7 @@
               <w:rPr>
                 <w:lang w:val="es-ES"/>
               </w:rPr>
-              <w:t>7</w:t>
+              <w:t>6</w:t>
             </w:r>
           </w:p>
         </w:tc>
@@ -449,27 +368,7 @@
               <w:rPr>
                 <w:lang w:val="es-ES"/>
               </w:rPr>
-              <w:t>Entrada</w:t>
-            </w:r>
-            <w:r>
-              <w:rPr>
-                <w:lang w:val="es-ES"/>
-              </w:rPr>
-              <w:t xml:space="preserve"> (</w:t>
-            </w:r>
-            <w:proofErr w:type="spellStart"/>
-            <w:r>
-              <w:rPr>
-                <w:lang w:val="es-ES"/>
-              </w:rPr>
-              <w:t>pull</w:t>
-            </w:r>
-            <w:proofErr w:type="spellEnd"/>
-            <w:r>
-              <w:rPr>
-                <w:lang w:val="es-ES"/>
-              </w:rPr>
-              <w:t>-up)</w:t>
+              <w:t>Salida</w:t>
             </w:r>
           </w:p>
         </w:tc>
@@ -488,7 +387,7 @@
               <w:rPr>
                 <w:lang w:val="es-ES"/>
               </w:rPr>
-              <w:t>Botón de riego</w:t>
+              <w:t>Válvula 2, pin A- del puente H</w:t>
             </w:r>
           </w:p>
         </w:tc>
@@ -512,7 +411,7 @@
               <w:rPr>
                 <w:lang w:val="es-ES"/>
               </w:rPr>
-              <w:t>8</w:t>
+              <w:t>7</w:t>
             </w:r>
           </w:p>
         </w:tc>
@@ -531,7 +430,21 @@
               <w:rPr>
                 <w:lang w:val="es-ES"/>
               </w:rPr>
-              <w:t>Entrada</w:t>
+              <w:t>Entrada (</w:t>
+            </w:r>
+            <w:proofErr w:type="spellStart"/>
+            <w:r>
+              <w:rPr>
+                <w:lang w:val="es-ES"/>
+              </w:rPr>
+              <w:t>pull</w:t>
+            </w:r>
+            <w:proofErr w:type="spellEnd"/>
+            <w:r>
+              <w:rPr>
+                <w:lang w:val="es-ES"/>
+              </w:rPr>
+              <w:t>-up)</w:t>
             </w:r>
           </w:p>
         </w:tc>
@@ -550,7 +463,7 @@
               <w:rPr>
                 <w:lang w:val="es-ES"/>
               </w:rPr>
-              <w:t xml:space="preserve">RX SIM800L </w:t>
+              <w:t>Botón de riego 1</w:t>
             </w:r>
           </w:p>
         </w:tc>
@@ -571,7 +484,7 @@
               <w:rPr>
                 <w:lang w:val="es-ES"/>
               </w:rPr>
-              <w:t>9</w:t>
+              <w:t>8</w:t>
             </w:r>
           </w:p>
         </w:tc>
@@ -590,7 +503,7 @@
               <w:rPr>
                 <w:lang w:val="es-ES"/>
               </w:rPr>
-              <w:t>Salida</w:t>
+              <w:t>Entrada</w:t>
             </w:r>
           </w:p>
         </w:tc>
@@ -609,7 +522,7 @@
               <w:rPr>
                 <w:lang w:val="es-ES"/>
               </w:rPr>
-              <w:t>TX SIM800L</w:t>
+              <w:t xml:space="preserve">RX SIM800L </w:t>
             </w:r>
           </w:p>
         </w:tc>
@@ -633,7 +546,7 @@
               <w:rPr>
                 <w:lang w:val="es-ES"/>
               </w:rPr>
-              <w:t>10</w:t>
+              <w:t>9</w:t>
             </w:r>
           </w:p>
         </w:tc>
@@ -671,7 +584,7 @@
               <w:rPr>
                 <w:lang w:val="es-ES"/>
               </w:rPr>
-              <w:t>Relé de seguridad</w:t>
+              <w:t>TX SIM800L</w:t>
             </w:r>
           </w:p>
         </w:tc>
@@ -692,7 +605,7 @@
               <w:rPr>
                 <w:lang w:val="es-ES"/>
               </w:rPr>
-              <w:t>11</w:t>
+              <w:t>10</w:t>
             </w:r>
           </w:p>
         </w:tc>
@@ -730,13 +643,7 @@
               <w:rPr>
                 <w:lang w:val="es-ES"/>
               </w:rPr>
-              <w:t>Válvula 1, pi</w:t>
-            </w:r>
-            <w:r>
-              <w:rPr>
-                <w:lang w:val="es-ES"/>
-              </w:rPr>
-              <w:t>n A+ del puente H</w:t>
+              <w:t>Relé de seguridad</w:t>
             </w:r>
           </w:p>
         </w:tc>
@@ -760,7 +667,7 @@
               <w:rPr>
                 <w:lang w:val="es-ES"/>
               </w:rPr>
-              <w:t>12</w:t>
+              <w:t>11</w:t>
             </w:r>
           </w:p>
         </w:tc>
@@ -798,19 +705,7 @@
               <w:rPr>
                 <w:lang w:val="es-ES"/>
               </w:rPr>
-              <w:t>Válvula 1</w:t>
-            </w:r>
-            <w:r>
-              <w:rPr>
-                <w:lang w:val="es-ES"/>
-              </w:rPr>
-              <w:t>, pin A</w:t>
-            </w:r>
-            <w:r>
-              <w:rPr>
-                <w:lang w:val="es-ES"/>
-              </w:rPr>
-              <w:t>- del puente H</w:t>
+              <w:t>Válvula 1, pin A+ del puente H</w:t>
             </w:r>
           </w:p>
         </w:tc>
@@ -831,7 +726,7 @@
               <w:rPr>
                 <w:lang w:val="es-ES"/>
               </w:rPr>
-              <w:t>A0</w:t>
+              <w:t>12</w:t>
             </w:r>
           </w:p>
         </w:tc>
@@ -850,7 +745,7 @@
               <w:rPr>
                 <w:lang w:val="es-ES"/>
               </w:rPr>
-              <w:t>Entrada</w:t>
+              <w:t>Salida</w:t>
             </w:r>
           </w:p>
         </w:tc>
@@ -869,7 +764,7 @@
               <w:rPr>
                 <w:lang w:val="es-ES"/>
               </w:rPr>
-              <w:t>Sensor de tensión analógico</w:t>
+              <w:t>Válvula 1, pin A- del puente H</w:t>
             </w:r>
           </w:p>
         </w:tc>
@@ -893,7 +788,7 @@
               <w:rPr>
                 <w:lang w:val="es-ES"/>
               </w:rPr>
-              <w:t>A1</w:t>
+              <w:t>A0</w:t>
             </w:r>
           </w:p>
         </w:tc>
@@ -931,7 +826,7 @@
               <w:rPr>
                 <w:lang w:val="es-ES"/>
               </w:rPr>
-              <w:t>Sensor de humedad analógico</w:t>
+              <w:t>Sensor de tensión analógico</w:t>
             </w:r>
           </w:p>
         </w:tc>
@@ -952,7 +847,7 @@
               <w:rPr>
                 <w:lang w:val="es-ES"/>
               </w:rPr>
-              <w:t>A2</w:t>
+              <w:t>A1</w:t>
             </w:r>
           </w:p>
         </w:tc>
@@ -990,6 +885,68 @@
               <w:rPr>
                 <w:lang w:val="es-ES"/>
               </w:rPr>
+              <w:t>Sensor de humedad analógico</w:t>
+            </w:r>
+          </w:p>
+        </w:tc>
+      </w:tr>
+      <w:tr>
+        <w:trPr>
+          <w:cnfStyle w:val="000000100000" w:firstRow="0" w:lastRow="0" w:firstColumn="0" w:lastColumn="0" w:oddVBand="0" w:evenVBand="0" w:oddHBand="1" w:evenHBand="0" w:firstRowFirstColumn="0" w:firstRowLastColumn="0" w:lastRowFirstColumn="0" w:lastRowLastColumn="0"/>
+        </w:trPr>
+        <w:tc>
+          <w:tcPr>
+            <w:cnfStyle w:val="001000000000" w:firstRow="0" w:lastRow="0" w:firstColumn="1" w:lastColumn="0" w:oddVBand="0" w:evenVBand="0" w:oddHBand="0" w:evenHBand="0" w:firstRowFirstColumn="0" w:firstRowLastColumn="0" w:lastRowFirstColumn="0" w:lastRowLastColumn="0"/>
+            <w:tcW w:w="576" w:type="dxa"/>
+          </w:tcPr>
+          <w:p>
+            <w:pPr>
+              <w:rPr>
+                <w:lang w:val="es-ES"/>
+              </w:rPr>
+            </w:pPr>
+            <w:r>
+              <w:rPr>
+                <w:lang w:val="es-ES"/>
+              </w:rPr>
+              <w:t>A2</w:t>
+            </w:r>
+          </w:p>
+        </w:tc>
+        <w:tc>
+          <w:tcPr>
+            <w:tcW w:w="2113" w:type="dxa"/>
+          </w:tcPr>
+          <w:p>
+            <w:pPr>
+              <w:cnfStyle w:val="000000100000" w:firstRow="0" w:lastRow="0" w:firstColumn="0" w:lastColumn="0" w:oddVBand="0" w:evenVBand="0" w:oddHBand="1" w:evenHBand="0" w:firstRowFirstColumn="0" w:firstRowLastColumn="0" w:lastRowFirstColumn="0" w:lastRowLastColumn="0"/>
+              <w:rPr>
+                <w:lang w:val="es-ES"/>
+              </w:rPr>
+            </w:pPr>
+            <w:r>
+              <w:rPr>
+                <w:lang w:val="es-ES"/>
+              </w:rPr>
+              <w:t>Entrada</w:t>
+            </w:r>
+          </w:p>
+        </w:tc>
+        <w:tc>
+          <w:tcPr>
+            <w:tcW w:w="5805" w:type="dxa"/>
+          </w:tcPr>
+          <w:p>
+            <w:pPr>
+              <w:cnfStyle w:val="000000100000" w:firstRow="0" w:lastRow="0" w:firstColumn="0" w:lastColumn="0" w:oddVBand="0" w:evenVBand="0" w:oddHBand="1" w:evenHBand="0" w:firstRowFirstColumn="0" w:firstRowLastColumn="0" w:lastRowFirstColumn="0" w:lastRowLastColumn="0"/>
+              <w:rPr>
+                <w:lang w:val="es-ES"/>
+              </w:rPr>
+            </w:pPr>
+            <w:r>
+              <w:rPr>
+                <w:lang w:val="es-ES"/>
+              </w:rPr>
               <w:t>Sensor de temperatura analógico</w:t>
             </w:r>
           </w:p>
@@ -1069,6 +1026,14 @@
       </w:r>
       <w:r>
         <w:rPr>
+          <w:b/>
+          <w:bCs/>
+          <w:lang w:val="es-ES"/>
+        </w:rPr>
+        <w:t>1</w:t>
+      </w:r>
+      <w:r>
+        <w:rPr>
           <w:lang w:val="es-ES"/>
         </w:rPr>
         <w:t>: Tiempo mínimo entre 2 riego</w:t>
@@ -1077,7 +1042,19 @@
         <w:rPr>
           <w:lang w:val="es-ES"/>
         </w:rPr>
-        <w:t>s consecutivos en milisegundos.</w:t>
+        <w:t>s consecutivos en milisegundos</w:t>
+      </w:r>
+      <w:r>
+        <w:rPr>
+          <w:lang w:val="es-ES"/>
+        </w:rPr>
+        <w:t xml:space="preserve"> para la válvula 1</w:t>
+      </w:r>
+      <w:r>
+        <w:rPr>
+          <w:lang w:val="es-ES"/>
+        </w:rPr>
+        <w:t>.</w:t>
       </w:r>
     </w:p>
     <w:p>
@@ -1100,19 +1077,39 @@
           <w:bCs/>
           <w:lang w:val="es-ES"/>
         </w:rPr>
-        <w:t>EFFECTIVE_IRRIGATION_TIME</w:t>
-      </w:r>
-      <w:r>
-        <w:rPr>
-          <w:lang w:val="es-ES"/>
-        </w:rPr>
-        <w:t>: Duración del riego de</w:t>
-      </w:r>
-      <w:r>
-        <w:rPr>
-          <w:lang w:val="es-ES"/>
-        </w:rPr>
-        <w:t>sde que se pulsa el botón en milisegundos.</w:t>
+        <w:t>TIME_BETWEEN_IRRIGATIONS</w:t>
+      </w:r>
+      <w:r>
+        <w:rPr>
+          <w:b/>
+          <w:bCs/>
+          <w:lang w:val="es-ES"/>
+        </w:rPr>
+        <w:t>1</w:t>
+      </w:r>
+      <w:r>
+        <w:rPr>
+          <w:lang w:val="es-ES"/>
+        </w:rPr>
+        <w:t>: Tiempo mínimo entre 2 riego</w:t>
+      </w:r>
+      <w:r>
+        <w:rPr>
+          <w:lang w:val="es-ES"/>
+        </w:rPr>
+        <w:t xml:space="preserve">s consecutivos en milisegundos para la válvula </w:t>
+      </w:r>
+      <w:r>
+        <w:rPr>
+          <w:lang w:val="es-ES"/>
+        </w:rPr>
+        <w:t>2</w:t>
+      </w:r>
+      <w:r>
+        <w:rPr>
+          <w:lang w:val="es-ES"/>
+        </w:rPr>
+        <w:t>.</w:t>
       </w:r>
     </w:p>
     <w:p>
@@ -1135,33 +1132,39 @@
           <w:bCs/>
           <w:lang w:val="es-ES"/>
         </w:rPr>
-        <w:t xml:space="preserve">FLOW_CONVERSION_FACTOR: </w:t>
-      </w:r>
-      <w:r>
-        <w:rPr>
-          <w:lang w:val="es-ES"/>
-        </w:rPr>
-        <w:t>Factor de conversión</w:t>
-      </w:r>
-      <w:r>
-        <w:rPr>
-          <w:lang w:val="es-ES"/>
-        </w:rPr>
-        <w:t xml:space="preserve"> para el cálculo del flujo en L/</w:t>
-      </w:r>
-      <w:proofErr w:type="gramStart"/>
-      <w:r>
-        <w:rPr>
-          <w:lang w:val="es-ES"/>
-        </w:rPr>
-        <w:t>min  a</w:t>
-      </w:r>
-      <w:proofErr w:type="gramEnd"/>
-      <w:r>
-        <w:rPr>
-          <w:lang w:val="es-ES"/>
-        </w:rPr>
-        <w:t xml:space="preserve"> partir de los pulsos por segundo. Su valor nominal es de 7,11.</w:t>
+        <w:t>EFFECTIVE_IRRIGATION_TIME</w:t>
+      </w:r>
+      <w:r>
+        <w:rPr>
+          <w:b/>
+          <w:bCs/>
+          <w:lang w:val="es-ES"/>
+        </w:rPr>
+        <w:t>1</w:t>
+      </w:r>
+      <w:r>
+        <w:rPr>
+          <w:lang w:val="es-ES"/>
+        </w:rPr>
+        <w:t>: Duración del riego de</w:t>
+      </w:r>
+      <w:r>
+        <w:rPr>
+          <w:lang w:val="es-ES"/>
+        </w:rPr>
+        <w:t>sde que se pulsa el botón en milisegundos</w:t>
+      </w:r>
+      <w:r>
+        <w:rPr>
+          <w:lang w:val="es-ES"/>
+        </w:rPr>
+        <w:t xml:space="preserve"> para la válvula 1</w:t>
+      </w:r>
+      <w:r>
+        <w:rPr>
+          <w:lang w:val="es-ES"/>
+        </w:rPr>
+        <w:t>.</w:t>
       </w:r>
     </w:p>
     <w:p>
@@ -1184,13 +1187,39 @@
           <w:bCs/>
           <w:lang w:val="es-ES"/>
         </w:rPr>
-        <w:t xml:space="preserve">HUMIDITY_THRESHOLD: </w:t>
-      </w:r>
-      <w:r>
-        <w:rPr>
-          <w:lang w:val="es-ES"/>
-        </w:rPr>
-        <w:t>Valor máximo de la humedad por encima de la cual no se producirá el riego. Entre 0 y 1023.</w:t>
+        <w:t>EFFECTIVE_IRRIGATION_TIME</w:t>
+      </w:r>
+      <w:r>
+        <w:rPr>
+          <w:b/>
+          <w:bCs/>
+          <w:lang w:val="es-ES"/>
+        </w:rPr>
+        <w:t>2</w:t>
+      </w:r>
+      <w:r>
+        <w:rPr>
+          <w:lang w:val="es-ES"/>
+        </w:rPr>
+        <w:t>: Duración del riego de</w:t>
+      </w:r>
+      <w:r>
+        <w:rPr>
+          <w:lang w:val="es-ES"/>
+        </w:rPr>
+        <w:t xml:space="preserve">sde que se pulsa el botón en milisegundos para la válvula </w:t>
+      </w:r>
+      <w:r>
+        <w:rPr>
+          <w:lang w:val="es-ES"/>
+        </w:rPr>
+        <w:t>2</w:t>
+      </w:r>
+      <w:r>
+        <w:rPr>
+          <w:lang w:val="es-ES"/>
+        </w:rPr>
+        <w:t>.</w:t>
       </w:r>
     </w:p>
     <w:p>
@@ -1213,49 +1242,27 @@
           <w:bCs/>
           <w:lang w:val="es-ES"/>
         </w:rPr>
-        <w:t xml:space="preserve">TEMPERATURE_THRESHOLD: </w:t>
-      </w:r>
-      <w:r>
-        <w:rPr>
-          <w:lang w:val="es-ES"/>
-        </w:rPr>
-        <w:t xml:space="preserve">Valor </w:t>
-      </w:r>
-      <w:r>
-        <w:rPr>
-          <w:lang w:val="es-ES"/>
-        </w:rPr>
-        <w:t xml:space="preserve">mínimo </w:t>
-      </w:r>
-      <w:r>
-        <w:rPr>
-          <w:lang w:val="es-ES"/>
-        </w:rPr>
-        <w:t xml:space="preserve">de la </w:t>
-      </w:r>
-      <w:r>
-        <w:rPr>
-          <w:lang w:val="es-ES"/>
-        </w:rPr>
-        <w:t xml:space="preserve">temperatura </w:t>
-      </w:r>
-      <w:r>
-        <w:rPr>
-          <w:lang w:val="es-ES"/>
-        </w:rPr>
-        <w:t xml:space="preserve">por </w:t>
-      </w:r>
-      <w:r>
-        <w:rPr>
-          <w:lang w:val="es-ES"/>
-        </w:rPr>
-        <w:t xml:space="preserve">debajo </w:t>
-      </w:r>
-      <w:r>
-        <w:rPr>
-          <w:lang w:val="es-ES"/>
-        </w:rPr>
-        <w:t>de la cual no se producirá el riego. Entre 0 y 1023.</w:t>
+        <w:t>BUTTON_SAFETY_TIME1</w:t>
+      </w:r>
+      <w:r>
+        <w:rPr>
+          <w:b/>
+          <w:bCs/>
+          <w:lang w:val="es-ES"/>
+        </w:rPr>
+        <w:t xml:space="preserve">: </w:t>
+      </w:r>
+      <w:r>
+        <w:rPr>
+          <w:lang w:val="es-ES"/>
+        </w:rPr>
+        <w:t>Tiempo que de</w:t>
+      </w:r>
+      <w:r>
+        <w:rPr>
+          <w:lang w:val="es-ES"/>
+        </w:rPr>
+        <w:t>be mantenerse el botón 1 pulsado para que se interprete que está roto.</w:t>
       </w:r>
     </w:p>
     <w:p>
@@ -1278,33 +1285,47 @@
           <w:bCs/>
           <w:lang w:val="es-ES"/>
         </w:rPr>
-        <w:t>VOLTAGE_THRESHOLD</w:t>
-      </w:r>
-      <w:r>
-        <w:rPr>
-          <w:lang w:val="es-ES"/>
-        </w:rPr>
-        <w:t>: Valor mínimo del</w:t>
-      </w:r>
-      <w:r>
-        <w:rPr>
-          <w:lang w:val="es-ES"/>
-        </w:rPr>
-        <w:t xml:space="preserve"> voltaje de la batería en voltios que se considera necesario para el funcionamiento de la válvula. Si la tensión cae por debajo de este valor, el relé se apagará por seguridad y se enviará </w:t>
-      </w:r>
-      <w:proofErr w:type="spellStart"/>
-      <w:r>
-        <w:rPr>
-          <w:lang w:val="es-ES"/>
-        </w:rPr>
-        <w:t>un a</w:t>
-      </w:r>
-      <w:proofErr w:type="spellEnd"/>
-      <w:r>
-        <w:rPr>
-          <w:lang w:val="es-ES"/>
-        </w:rPr>
-        <w:t xml:space="preserve"> alerta SMS.</w:t>
+        <w:t>BUTTON_SAFETY_TIME</w:t>
+      </w:r>
+      <w:r>
+        <w:rPr>
+          <w:b/>
+          <w:bCs/>
+          <w:lang w:val="es-ES"/>
+        </w:rPr>
+        <w:t>2</w:t>
+      </w:r>
+      <w:r>
+        <w:rPr>
+          <w:b/>
+          <w:bCs/>
+          <w:lang w:val="es-ES"/>
+        </w:rPr>
+        <w:t xml:space="preserve">: </w:t>
+      </w:r>
+      <w:r>
+        <w:rPr>
+          <w:lang w:val="es-ES"/>
+        </w:rPr>
+        <w:t>Tiempo que de</w:t>
+      </w:r>
+      <w:r>
+        <w:rPr>
+          <w:lang w:val="es-ES"/>
+        </w:rPr>
+        <w:t xml:space="preserve">be mantenerse el botón </w:t>
+      </w:r>
+      <w:r>
+        <w:rPr>
+          <w:lang w:val="es-ES"/>
+        </w:rPr>
+        <w:t>2</w:t>
+      </w:r>
+      <w:r>
+        <w:rPr>
+          <w:lang w:val="es-ES"/>
+        </w:rPr>
+        <w:t xml:space="preserve"> pulsado para que se interprete que está roto.</w:t>
       </w:r>
     </w:p>
     <w:p>
@@ -1327,33 +1348,19 @@
           <w:bCs/>
           <w:lang w:val="es-ES"/>
         </w:rPr>
-        <w:t>PHONE_NUMBER</w:t>
-      </w:r>
-      <w:r>
-        <w:rPr>
-          <w:lang w:val="es-ES"/>
-        </w:rPr>
-        <w:t xml:space="preserve">: </w:t>
-      </w:r>
-      <w:proofErr w:type="spellStart"/>
-      <w:r>
-        <w:rPr>
-          <w:lang w:val="es-ES"/>
-        </w:rPr>
-        <w:t>String</w:t>
-      </w:r>
-      <w:proofErr w:type="spellEnd"/>
-      <w:r>
-        <w:rPr>
-          <w:lang w:val="es-ES"/>
-        </w:rPr>
-        <w:t xml:space="preserve"> con el número</w:t>
-      </w:r>
-      <w:r>
-        <w:rPr>
-          <w:lang w:val="es-ES"/>
-        </w:rPr>
-        <w:t xml:space="preserve"> de teléfono al que se deben mandar las alertas y SMS con medidas periódicas. Incluir el prefijo del país (+34).</w:t>
+        <w:t xml:space="preserve">FLOW_CONVERSION_FACTOR: </w:t>
+      </w:r>
+      <w:r>
+        <w:rPr>
+          <w:lang w:val="es-ES"/>
+        </w:rPr>
+        <w:t>Factor de conversión</w:t>
+      </w:r>
+      <w:r>
+        <w:rPr>
+          <w:lang w:val="es-ES"/>
+        </w:rPr>
+        <w:t xml:space="preserve"> para el cálculo del flujo en L/min  a partir de los pulsos por segundo. Su valor nominal es de 7,11.</w:t>
       </w:r>
     </w:p>
     <w:p>
@@ -1376,27 +1383,13 @@
           <w:bCs/>
           <w:lang w:val="es-ES"/>
         </w:rPr>
-        <w:t xml:space="preserve">SIM_NUMBER: </w:t>
-      </w:r>
-      <w:proofErr w:type="spellStart"/>
-      <w:r>
-        <w:rPr>
-          <w:lang w:val="es-ES"/>
-        </w:rPr>
-        <w:t>String</w:t>
-      </w:r>
-      <w:proofErr w:type="spellEnd"/>
-      <w:r>
-        <w:rPr>
-          <w:lang w:val="es-ES"/>
-        </w:rPr>
-        <w:t xml:space="preserve"> con el númer</w:t>
-      </w:r>
-      <w:r>
-        <w:rPr>
-          <w:lang w:val="es-ES"/>
-        </w:rPr>
-        <w:t>o de teléfono de la SIM usada en el sistema. Solo se usa par pruebas.</w:t>
+        <w:t xml:space="preserve">HUMIDITY_THRESHOLD: </w:t>
+      </w:r>
+      <w:r>
+        <w:rPr>
+          <w:lang w:val="es-ES"/>
+        </w:rPr>
+        <w:t>Valor máximo de la humedad por encima de la cual no se producirá el riego. Entre 0 y 1023.</w:t>
       </w:r>
     </w:p>
     <w:p>
@@ -1419,13 +1412,13 @@
           <w:bCs/>
           <w:lang w:val="es-ES"/>
         </w:rPr>
-        <w:t>BUFFER_SIZE</w:t>
-      </w:r>
-      <w:r>
-        <w:rPr>
-          <w:lang w:val="es-ES"/>
-        </w:rPr>
-        <w:t>: Tamaño máximo en bytes del buffer para mensajes recibidos por el SIM800. Cuidado con aumentarlo demasiado, podrían causarse problemas de memoria.</w:t>
+        <w:t xml:space="preserve">TEMPERATURE_THRESHOLD: </w:t>
+      </w:r>
+      <w:r>
+        <w:rPr>
+          <w:lang w:val="es-ES"/>
+        </w:rPr>
+        <w:t>Valor mínimo de la temperatura por debajo de la cual no se producirá el riego. Entre 0 y 1023.</w:t>
       </w:r>
     </w:p>
     <w:p>
@@ -1442,29 +1435,39 @@
           <w:lang w:val="es-ES"/>
         </w:rPr>
       </w:pPr>
-      <w:proofErr w:type="gramStart"/>
-      <w:r>
-        <w:rPr>
-          <w:b/>
-          <w:bCs/>
-          <w:lang w:val="es-ES"/>
-        </w:rPr>
-        <w:t>STATUS</w:t>
-      </w:r>
-      <w:proofErr w:type="gramEnd"/>
-      <w:r>
-        <w:rPr>
-          <w:b/>
-          <w:bCs/>
-          <w:lang w:val="es-ES"/>
-        </w:rPr>
-        <w:t>_COMMAND</w:t>
-      </w:r>
-      <w:r>
-        <w:rPr>
-          <w:lang w:val="es-ES"/>
-        </w:rPr>
-        <w:t>: Comando que se debe enviar por SMS para pedir el estado. Su valor por defecto es ESTADO.</w:t>
+      <w:r>
+        <w:rPr>
+          <w:b/>
+          <w:bCs/>
+          <w:lang w:val="es-ES"/>
+        </w:rPr>
+        <w:t>VOLTAGE_THRESHOLD</w:t>
+      </w:r>
+      <w:r>
+        <w:rPr>
+          <w:lang w:val="es-ES"/>
+        </w:rPr>
+        <w:t>: Valor mínimo del</w:t>
+      </w:r>
+      <w:r>
+        <w:rPr>
+          <w:lang w:val="es-ES"/>
+        </w:rPr>
+        <w:t xml:space="preserve"> voltaje de la batería en voltios que se considera necesario para el funcionamiento de la válvula. Si la tensión cae por debajo de este valor, el relé se apagará por seguridad y se enviará </w:t>
+      </w:r>
+      <w:proofErr w:type="spellStart"/>
+      <w:r>
+        <w:rPr>
+          <w:lang w:val="es-ES"/>
+        </w:rPr>
+        <w:t>un a</w:t>
+      </w:r>
+      <w:proofErr w:type="spellEnd"/>
+      <w:r>
+        <w:rPr>
+          <w:lang w:val="es-ES"/>
+        </w:rPr>
+        <w:t xml:space="preserve"> alerta SMS.</w:t>
       </w:r>
     </w:p>
     <w:p>
@@ -1487,19 +1490,33 @@
           <w:bCs/>
           <w:lang w:val="es-ES"/>
         </w:rPr>
-        <w:t>IRRIGATION_COMMAND1 e IRRIGATION_COMMAND2</w:t>
-      </w:r>
-      <w:r>
-        <w:rPr>
-          <w:lang w:val="es-ES"/>
-        </w:rPr>
-        <w:t xml:space="preserve">: Comandos admitidos por SMS para </w:t>
-      </w:r>
-      <w:r>
-        <w:rPr>
-          <w:lang w:val="es-ES"/>
-        </w:rPr>
-        <w:t>solicitar el riego. Sus valores son RIEGO y REGAR</w:t>
+        <w:t>PHONE_NUMBER</w:t>
+      </w:r>
+      <w:r>
+        <w:rPr>
+          <w:lang w:val="es-ES"/>
+        </w:rPr>
+        <w:t xml:space="preserve">: </w:t>
+      </w:r>
+      <w:proofErr w:type="spellStart"/>
+      <w:r>
+        <w:rPr>
+          <w:lang w:val="es-ES"/>
+        </w:rPr>
+        <w:t>String</w:t>
+      </w:r>
+      <w:proofErr w:type="spellEnd"/>
+      <w:r>
+        <w:rPr>
+          <w:lang w:val="es-ES"/>
+        </w:rPr>
+        <w:t xml:space="preserve"> con el número</w:t>
+      </w:r>
+      <w:r>
+        <w:rPr>
+          <w:lang w:val="es-ES"/>
+        </w:rPr>
+        <w:t xml:space="preserve"> de teléfono al que se deben mandar las alertas y SMS con medidas periódicas. Incluir el prefijo del país (+34).</w:t>
       </w:r>
     </w:p>
     <w:p>
@@ -1523,13 +1540,27 @@
           <w:lang w:val="es-ES"/>
         </w:rPr>
         <w:lastRenderedPageBreak/>
-        <w:t xml:space="preserve">CLOSE_COMMAND: </w:t>
-      </w:r>
-      <w:r>
-        <w:rPr>
-          <w:lang w:val="es-ES"/>
-        </w:rPr>
-        <w:t>Comando que se debe enviar por SMS para forzar el cierre del relé de seguridad. Cuando el sistema se reinicia, se volverá a abrir.</w:t>
+        <w:t xml:space="preserve">SIM_NUMBER: </w:t>
+      </w:r>
+      <w:proofErr w:type="spellStart"/>
+      <w:r>
+        <w:rPr>
+          <w:lang w:val="es-ES"/>
+        </w:rPr>
+        <w:t>String</w:t>
+      </w:r>
+      <w:proofErr w:type="spellEnd"/>
+      <w:r>
+        <w:rPr>
+          <w:lang w:val="es-ES"/>
+        </w:rPr>
+        <w:t xml:space="preserve"> con el númer</w:t>
+      </w:r>
+      <w:r>
+        <w:rPr>
+          <w:lang w:val="es-ES"/>
+        </w:rPr>
+        <w:t>o de teléfono de la SIM usada en el sistema. Solo se usa par pruebas.</w:t>
       </w:r>
     </w:p>
     <w:p>
@@ -1552,39 +1583,13 @@
           <w:bCs/>
           <w:lang w:val="es-ES"/>
         </w:rPr>
-        <w:t>EEPROM_WRITE_SAMPLE_TIME</w:t>
-      </w:r>
-      <w:r>
-        <w:rPr>
-          <w:lang w:val="es-ES"/>
-        </w:rPr>
-        <w:t>: Tiempo</w:t>
-      </w:r>
-      <w:r>
-        <w:rPr>
-          <w:lang w:val="es-ES"/>
-        </w:rPr>
-        <w:t xml:space="preserve"> en </w:t>
-      </w:r>
-      <w:r>
-        <w:rPr>
-          <w:b/>
-          <w:bCs/>
-          <w:lang w:val="es-ES"/>
-        </w:rPr>
-        <w:t>minutos</w:t>
-      </w:r>
-      <w:r>
-        <w:rPr>
-          <w:lang w:val="es-ES"/>
-        </w:rPr>
-        <w:t xml:space="preserve"> entre e</w:t>
-      </w:r>
-      <w:r>
-        <w:rPr>
-          <w:lang w:val="es-ES"/>
-        </w:rPr>
-        <w:t>scrituras a la memoria interna y envío de medidas periódicas por SMS. 1440 = 24 horas.</w:t>
+        <w:t>BUFFER_SIZE</w:t>
+      </w:r>
+      <w:r>
+        <w:rPr>
+          <w:lang w:val="es-ES"/>
+        </w:rPr>
+        <w:t>: Tamaño máximo en bytes del buffer para mensajes recibidos por el SIM800. Cuidado con aumentarlo demasiado, podrían causarse problemas de memoria.</w:t>
       </w:r>
     </w:p>
     <w:p>
@@ -1607,6 +1612,263 @@
           <w:bCs/>
           <w:lang w:val="es-ES"/>
         </w:rPr>
+        <w:t>STATUS_COMMAND</w:t>
+      </w:r>
+      <w:r>
+        <w:rPr>
+          <w:lang w:val="es-ES"/>
+        </w:rPr>
+        <w:t>: Comando que se debe enviar por SMS para pedir el estado. Su valor por defecto es ESTADO.</w:t>
+      </w:r>
+    </w:p>
+    <w:p>
+      <w:pPr>
+        <w:pStyle w:val="ListParagraph"/>
+        <w:numPr>
+          <w:ilvl w:val="0"/>
+          <w:numId w:val="3"/>
+        </w:numPr>
+        <w:jc w:val="both"/>
+        <w:rPr>
+          <w:b/>
+          <w:bCs/>
+          <w:lang w:val="es-ES"/>
+        </w:rPr>
+      </w:pPr>
+      <w:r>
+        <w:rPr>
+          <w:b/>
+          <w:bCs/>
+          <w:lang w:val="es-ES"/>
+        </w:rPr>
+        <w:t>IRRIGATION_COMMAND1</w:t>
+      </w:r>
+      <w:r>
+        <w:rPr>
+          <w:lang w:val="es-ES"/>
+        </w:rPr>
+        <w:t xml:space="preserve">: Comando SMS para </w:t>
+      </w:r>
+      <w:r>
+        <w:rPr>
+          <w:lang w:val="es-ES"/>
+        </w:rPr>
+        <w:t>solicitar el riego</w:t>
+      </w:r>
+      <w:r>
+        <w:rPr>
+          <w:lang w:val="es-ES"/>
+        </w:rPr>
+        <w:t xml:space="preserve"> de la válvula 1</w:t>
+      </w:r>
+      <w:r>
+        <w:rPr>
+          <w:lang w:val="es-ES"/>
+        </w:rPr>
+        <w:t>. Su valor</w:t>
+      </w:r>
+      <w:r>
+        <w:rPr>
+          <w:lang w:val="es-ES"/>
+        </w:rPr>
+        <w:t xml:space="preserve"> </w:t>
+      </w:r>
+      <w:r>
+        <w:rPr>
+          <w:lang w:val="es-ES"/>
+        </w:rPr>
+        <w:t>es RIEGO</w:t>
+      </w:r>
+      <w:r>
+        <w:rPr>
+          <w:lang w:val="es-ES"/>
+        </w:rPr>
+        <w:t>1.</w:t>
+      </w:r>
+    </w:p>
+    <w:p>
+      <w:pPr>
+        <w:pStyle w:val="ListParagraph"/>
+        <w:numPr>
+          <w:ilvl w:val="0"/>
+          <w:numId w:val="3"/>
+        </w:numPr>
+        <w:jc w:val="both"/>
+        <w:rPr>
+          <w:b/>
+          <w:bCs/>
+          <w:lang w:val="es-ES"/>
+        </w:rPr>
+      </w:pPr>
+      <w:r>
+        <w:rPr>
+          <w:b/>
+          <w:bCs/>
+          <w:lang w:val="es-ES"/>
+        </w:rPr>
+        <w:t>IRRIGATION_COMMAND</w:t>
+      </w:r>
+      <w:r>
+        <w:rPr>
+          <w:b/>
+          <w:bCs/>
+          <w:lang w:val="es-ES"/>
+        </w:rPr>
+        <w:t>2</w:t>
+      </w:r>
+      <w:r>
+        <w:rPr>
+          <w:lang w:val="es-ES"/>
+        </w:rPr>
+        <w:t xml:space="preserve">: Comando SMS para </w:t>
+      </w:r>
+      <w:r>
+        <w:rPr>
+          <w:lang w:val="es-ES"/>
+        </w:rPr>
+        <w:t>solicitar el riego</w:t>
+      </w:r>
+      <w:r>
+        <w:rPr>
+          <w:lang w:val="es-ES"/>
+        </w:rPr>
+        <w:t xml:space="preserve"> </w:t>
+      </w:r>
+      <w:r>
+        <w:rPr>
+          <w:lang w:val="es-ES"/>
+        </w:rPr>
+        <w:t xml:space="preserve">de la válvula </w:t>
+      </w:r>
+      <w:r>
+        <w:rPr>
+          <w:lang w:val="es-ES"/>
+        </w:rPr>
+        <w:t>2</w:t>
+      </w:r>
+      <w:r>
+        <w:rPr>
+          <w:lang w:val="es-ES"/>
+        </w:rPr>
+        <w:t>. Su valor es RIEGO</w:t>
+      </w:r>
+      <w:r>
+        <w:rPr>
+          <w:lang w:val="es-ES"/>
+        </w:rPr>
+        <w:t>2</w:t>
+      </w:r>
+      <w:r>
+        <w:rPr>
+          <w:lang w:val="es-ES"/>
+        </w:rPr>
+        <w:t>.</w:t>
+      </w:r>
+    </w:p>
+    <w:p>
+      <w:pPr>
+        <w:pStyle w:val="ListParagraph"/>
+        <w:numPr>
+          <w:ilvl w:val="0"/>
+          <w:numId w:val="3"/>
+        </w:numPr>
+        <w:jc w:val="both"/>
+        <w:rPr>
+          <w:b/>
+          <w:bCs/>
+          <w:lang w:val="es-ES"/>
+        </w:rPr>
+      </w:pPr>
+      <w:r>
+        <w:rPr>
+          <w:b/>
+          <w:bCs/>
+          <w:lang w:val="es-ES"/>
+        </w:rPr>
+        <w:t xml:space="preserve">CLOSE_COMMAND: </w:t>
+      </w:r>
+      <w:r>
+        <w:rPr>
+          <w:lang w:val="es-ES"/>
+        </w:rPr>
+        <w:t>Comando que se debe enviar por SMS para forzar el cierre del relé de seguridad. Cuando el sistema se reinicia, se volverá a abrir.</w:t>
+      </w:r>
+    </w:p>
+    <w:p>
+      <w:pPr>
+        <w:pStyle w:val="ListParagraph"/>
+        <w:numPr>
+          <w:ilvl w:val="0"/>
+          <w:numId w:val="3"/>
+        </w:numPr>
+        <w:jc w:val="both"/>
+        <w:rPr>
+          <w:b/>
+          <w:bCs/>
+          <w:lang w:val="es-ES"/>
+        </w:rPr>
+      </w:pPr>
+      <w:r>
+        <w:rPr>
+          <w:b/>
+          <w:bCs/>
+          <w:lang w:val="es-ES"/>
+        </w:rPr>
+        <w:t>EEPROM_WRITE_SAMPLE_TIME</w:t>
+      </w:r>
+      <w:r>
+        <w:rPr>
+          <w:lang w:val="es-ES"/>
+        </w:rPr>
+        <w:t>: Tiempo</w:t>
+      </w:r>
+      <w:r>
+        <w:rPr>
+          <w:lang w:val="es-ES"/>
+        </w:rPr>
+        <w:t xml:space="preserve"> en </w:t>
+      </w:r>
+      <w:r>
+        <w:rPr>
+          <w:b/>
+          <w:bCs/>
+          <w:lang w:val="es-ES"/>
+        </w:rPr>
+        <w:t>minutos</w:t>
+      </w:r>
+      <w:r>
+        <w:rPr>
+          <w:lang w:val="es-ES"/>
+        </w:rPr>
+        <w:t xml:space="preserve"> entre e</w:t>
+      </w:r>
+      <w:r>
+        <w:rPr>
+          <w:lang w:val="es-ES"/>
+        </w:rPr>
+        <w:t>scrituras a la memoria interna y envío de medidas periódicas por SMS. 1440 = 24 horas.</w:t>
+      </w:r>
+    </w:p>
+    <w:p>
+      <w:pPr>
+        <w:pStyle w:val="ListParagraph"/>
+        <w:numPr>
+          <w:ilvl w:val="0"/>
+          <w:numId w:val="3"/>
+        </w:numPr>
+        <w:jc w:val="both"/>
+        <w:rPr>
+          <w:b/>
+          <w:bCs/>
+          <w:lang w:val="es-ES"/>
+        </w:rPr>
+      </w:pPr>
+      <w:r>
+        <w:rPr>
+          <w:b/>
+          <w:bCs/>
+          <w:lang w:val="es-ES"/>
+        </w:rPr>
         <w:t xml:space="preserve">EEPROM_ADDRESS: </w:t>
       </w:r>
       <w:r>
@@ -1810,7 +2072,79 @@
         <w:rPr>
           <w:lang w:val="es-ES"/>
         </w:rPr>
-        <w:t xml:space="preserve"> de salida y entrada. Nota: El pin del botón de riego se configura como INPUT_PULLUP, de manera que cuando su entrada vale 0 significa que está pulsado.</w:t>
+        <w:t xml:space="preserve"> de salida y entrada. Nota: </w:t>
+      </w:r>
+      <w:r>
+        <w:rPr>
+          <w:lang w:val="es-ES"/>
+        </w:rPr>
+        <w:t>Los</w:t>
+      </w:r>
+      <w:r>
+        <w:rPr>
+          <w:lang w:val="es-ES"/>
+        </w:rPr>
+        <w:t xml:space="preserve"> pin</w:t>
+      </w:r>
+      <w:r>
+        <w:rPr>
+          <w:lang w:val="es-ES"/>
+        </w:rPr>
+        <w:t>es</w:t>
+      </w:r>
+      <w:r>
+        <w:rPr>
+          <w:lang w:val="es-ES"/>
+        </w:rPr>
+        <w:t xml:space="preserve"> de</w:t>
+      </w:r>
+      <w:r>
+        <w:rPr>
+          <w:lang w:val="es-ES"/>
+        </w:rPr>
+        <w:t xml:space="preserve"> </w:t>
+      </w:r>
+      <w:r>
+        <w:rPr>
+          <w:lang w:val="es-ES"/>
+        </w:rPr>
+        <w:t>l</w:t>
+      </w:r>
+      <w:r>
+        <w:rPr>
+          <w:lang w:val="es-ES"/>
+        </w:rPr>
+        <w:t>os</w:t>
+      </w:r>
+      <w:r>
+        <w:rPr>
+          <w:lang w:val="es-ES"/>
+        </w:rPr>
+        <w:t xml:space="preserve"> bot</w:t>
+      </w:r>
+      <w:r>
+        <w:rPr>
+          <w:lang w:val="es-ES"/>
+        </w:rPr>
+        <w:t>ones</w:t>
+      </w:r>
+      <w:r>
+        <w:rPr>
+          <w:lang w:val="es-ES"/>
+        </w:rPr>
+        <w:t xml:space="preserve"> de riego se configura</w:t>
+      </w:r>
+      <w:r>
+        <w:rPr>
+          <w:lang w:val="es-ES"/>
+        </w:rPr>
+        <w:t>n</w:t>
+      </w:r>
+      <w:r>
+        <w:rPr>
+          <w:lang w:val="es-ES"/>
+        </w:rPr>
+        <w:t xml:space="preserve"> como INPUT_PULLUP, de manera que cuando su entrada vale 0 significa que está pulsado.</w:t>
       </w:r>
     </w:p>
     <w:p>
@@ -1882,6 +2216,7 @@
         <w:rPr>
           <w:lang w:val="es-ES"/>
         </w:rPr>
+        <w:lastRenderedPageBreak/>
         <w:t>En cada bucle de funcionamiento:</w:t>
       </w:r>
       <w:bookmarkEnd w:id="6"/>
@@ -1950,23 +2285,13 @@
           <w:lang w:val="es-ES"/>
         </w:rPr>
       </w:pPr>
-      <w:proofErr w:type="gramStart"/>
-      <w:r>
-        <w:rPr>
-          <w:b/>
-          <w:bCs/>
-          <w:lang w:val="es-ES"/>
-        </w:rPr>
-        <w:t>STATUS</w:t>
-      </w:r>
-      <w:proofErr w:type="gramEnd"/>
-      <w:r>
-        <w:rPr>
-          <w:b/>
-          <w:bCs/>
-          <w:lang w:val="es-ES"/>
-        </w:rPr>
-        <w:t>_COMMAND</w:t>
+      <w:r>
+        <w:rPr>
+          <w:b/>
+          <w:bCs/>
+          <w:lang w:val="es-ES"/>
+        </w:rPr>
+        <w:t>STATUS_COMMAND</w:t>
       </w:r>
       <w:r>
         <w:rPr>
@@ -1993,7 +2318,67 @@
           <w:bCs/>
           <w:lang w:val="es-ES"/>
         </w:rPr>
-        <w:t>IRRIGATION_COMMAND1</w:t>
+        <w:t xml:space="preserve">IRRIGATION_COMMAND1 </w:t>
+      </w:r>
+      <w:r>
+        <w:rPr>
+          <w:lang w:val="es-ES"/>
+        </w:rPr>
+        <w:t xml:space="preserve">o </w:t>
+      </w:r>
+      <w:r>
+        <w:rPr>
+          <w:b/>
+          <w:bCs/>
+          <w:lang w:val="es-ES"/>
+        </w:rPr>
+        <w:t xml:space="preserve">IRRIGATION_COMMAND2: </w:t>
+      </w:r>
+      <w:r>
+        <w:rPr>
+          <w:lang w:val="es-ES"/>
+        </w:rPr>
+        <w:t>Se interpreta de la</w:t>
+      </w:r>
+      <w:r>
+        <w:rPr>
+          <w:lang w:val="es-ES"/>
+        </w:rPr>
+        <w:t xml:space="preserve"> misma forma que pulsar el botón de riego manual. La próxima vez que se cumplan las condiciones de temperatura, humedad y tensión de la batería, y que haya pasado un tiempo superior a </w:t>
+      </w:r>
+      <w:r>
+        <w:rPr>
+          <w:b/>
+          <w:bCs/>
+          <w:lang w:val="es-ES"/>
+        </w:rPr>
+        <w:t>TIME_BETWEEN_IRRIGATIONS</w:t>
+      </w:r>
+      <w:r>
+        <w:rPr>
+          <w:b/>
+          <w:bCs/>
+          <w:lang w:val="es-ES"/>
+        </w:rPr>
+        <w:t xml:space="preserve"> (1 </w:t>
+      </w:r>
+      <w:proofErr w:type="spellStart"/>
+      <w:r>
+        <w:rPr>
+          <w:b/>
+          <w:bCs/>
+          <w:lang w:val="es-ES"/>
+        </w:rPr>
+        <w:t>ó</w:t>
+      </w:r>
+      <w:proofErr w:type="spellEnd"/>
+      <w:r>
+        <w:rPr>
+          <w:b/>
+          <w:bCs/>
+          <w:lang w:val="es-ES"/>
+        </w:rPr>
+        <w:t xml:space="preserve"> 2)</w:t>
       </w:r>
       <w:r>
         <w:rPr>
@@ -2007,78 +2392,7 @@
         <w:rPr>
           <w:lang w:val="es-ES"/>
         </w:rPr>
-        <w:t xml:space="preserve">o </w:t>
-      </w:r>
-      <w:r>
-        <w:rPr>
-          <w:b/>
-          <w:bCs/>
-          <w:lang w:val="es-ES"/>
-        </w:rPr>
-        <w:t>IRRIGATION_COMMAND</w:t>
-      </w:r>
-      <w:r>
-        <w:rPr>
-          <w:b/>
-          <w:bCs/>
-          <w:lang w:val="es-ES"/>
-        </w:rPr>
-        <w:t xml:space="preserve">2: </w:t>
-      </w:r>
-      <w:r>
-        <w:rPr>
-          <w:lang w:val="es-ES"/>
-        </w:rPr>
-        <w:t>Se interpreta de la</w:t>
-      </w:r>
-      <w:r>
-        <w:rPr>
-          <w:lang w:val="es-ES"/>
-        </w:rPr>
-        <w:t xml:space="preserve"> misma forma que pulsar el botón de riego manual. La próxima vez que se </w:t>
-      </w:r>
-      <w:r>
-        <w:rPr>
-          <w:lang w:val="es-ES"/>
-        </w:rPr>
-        <w:lastRenderedPageBreak/>
-        <w:t xml:space="preserve">cumplan las condiciones de temperatura, humedad y tensión de la batería, y que haya pasado un tiempo superior a </w:t>
-      </w:r>
-      <w:r>
-        <w:rPr>
-          <w:b/>
-          <w:bCs/>
-          <w:lang w:val="es-ES"/>
-        </w:rPr>
-        <w:t>TIME_BETWEEN_IRRIGATIONS</w:t>
-      </w:r>
-      <w:r>
-        <w:rPr>
-          <w:b/>
-          <w:bCs/>
-          <w:lang w:val="es-ES"/>
-        </w:rPr>
-        <w:t xml:space="preserve"> </w:t>
-      </w:r>
-      <w:r>
-        <w:rPr>
-          <w:lang w:val="es-ES"/>
-        </w:rPr>
-        <w:t xml:space="preserve">desde </w:t>
-      </w:r>
-      <w:proofErr w:type="spellStart"/>
-      <w:r>
-        <w:rPr>
-          <w:lang w:val="es-ES"/>
-        </w:rPr>
-        <w:t>el</w:t>
-      </w:r>
-      <w:proofErr w:type="spellEnd"/>
-      <w:r>
-        <w:rPr>
-          <w:lang w:val="es-ES"/>
-        </w:rPr>
-        <w:t xml:space="preserve"> último riego, se iniciará un nuevo riego.</w:t>
+        <w:t>desde el último riego, se iniciará un nuevo riego.</w:t>
       </w:r>
       <w:r>
         <w:rPr>
@@ -2273,7 +2587,45 @@
         <w:rPr>
           <w:lang w:val="es-ES"/>
         </w:rPr>
-        <w:t>Si el botón se ha quedado pulsado durante un tiempo superior a la duración del riego, se interpreta que está roto, se envía un SMS de alerta y se ignora su estado en adelante (hasta que el sistema se reinicie).</w:t>
+        <w:t xml:space="preserve">Si el botón se ha quedado pulsado durante un tiempo superior a la </w:t>
+      </w:r>
+      <w:r>
+        <w:rPr>
+          <w:b/>
+          <w:bCs/>
+          <w:lang w:val="es-ES"/>
+        </w:rPr>
+        <w:t xml:space="preserve">BUTTON_SAFETY_TIME (1 </w:t>
+      </w:r>
+      <w:proofErr w:type="spellStart"/>
+      <w:r>
+        <w:rPr>
+          <w:b/>
+          <w:bCs/>
+          <w:lang w:val="es-ES"/>
+        </w:rPr>
+        <w:t>ó</w:t>
+      </w:r>
+      <w:proofErr w:type="spellEnd"/>
+      <w:r>
+        <w:rPr>
+          <w:b/>
+          <w:bCs/>
+          <w:lang w:val="es-ES"/>
+        </w:rPr>
+        <w:t xml:space="preserve"> 2)</w:t>
+      </w:r>
+      <w:r>
+        <w:rPr>
+          <w:lang w:val="es-ES"/>
+        </w:rPr>
+        <w:t>, se interpreta que está roto, se envía un SMS de alerta y se ignora su estado en adelante (hasta que el sistema se reinicie).</w:t>
+      </w:r>
+      <w:r>
+        <w:rPr>
+          <w:lang w:val="es-ES"/>
+        </w:rPr>
+        <w:t xml:space="preserve"> </w:t>
       </w:r>
     </w:p>
     <w:sectPr>

</xml_diff>

<commit_message>
Changed configuration times to seconds to allow for bigger values. Updated manual #17
</commit_message>
<xml_diff>
--- a/Manual.docx
+++ b/Manual.docx
@@ -34,12 +34,10 @@
         </w:rPr>
       </w:pPr>
       <w:bookmarkStart w:id="0" w:name="_Toc95812439"/>
-      <w:proofErr w:type="spellStart"/>
       <w:r>
         <w:t>Configuración</w:t>
       </w:r>
       <w:bookmarkEnd w:id="0"/>
-      <w:proofErr w:type="spellEnd"/>
     </w:p>
     <w:p>
       <w:pPr>
@@ -227,21 +225,7 @@
               <w:rPr>
                 <w:lang w:val="es-ES"/>
               </w:rPr>
-              <w:t>Entrada (</w:t>
-            </w:r>
-            <w:proofErr w:type="spellStart"/>
-            <w:r>
-              <w:rPr>
-                <w:lang w:val="es-ES"/>
-              </w:rPr>
-              <w:t>pull</w:t>
-            </w:r>
-            <w:proofErr w:type="spellEnd"/>
-            <w:r>
-              <w:rPr>
-                <w:lang w:val="es-ES"/>
-              </w:rPr>
-              <w:t>-up)</w:t>
+              <w:t>Entrada (pull-up)</w:t>
             </w:r>
           </w:p>
         </w:tc>
@@ -260,13 +244,7 @@
               <w:rPr>
                 <w:lang w:val="es-ES"/>
               </w:rPr>
-              <w:t>Botón de riego</w:t>
-            </w:r>
-            <w:r>
-              <w:rPr>
-                <w:lang w:val="es-ES"/>
-              </w:rPr>
-              <w:t xml:space="preserve"> 2</w:t>
+              <w:t>Botón de riego 2</w:t>
             </w:r>
           </w:p>
         </w:tc>
@@ -430,21 +408,7 @@
               <w:rPr>
                 <w:lang w:val="es-ES"/>
               </w:rPr>
-              <w:t>Entrada (</w:t>
-            </w:r>
-            <w:proofErr w:type="spellStart"/>
-            <w:r>
-              <w:rPr>
-                <w:lang w:val="es-ES"/>
-              </w:rPr>
-              <w:t>pull</w:t>
-            </w:r>
-            <w:proofErr w:type="spellEnd"/>
-            <w:r>
-              <w:rPr>
-                <w:lang w:val="es-ES"/>
-              </w:rPr>
-              <w:t>-up)</w:t>
+              <w:t>Entrada (pull-up)</w:t>
             </w:r>
           </w:p>
         </w:tc>
@@ -993,7 +957,15 @@
         <w:rPr>
           <w:lang w:val="es-ES"/>
         </w:rPr>
-        <w:t>: Tiempo entre lectura de medidas en milisegundos</w:t>
+        <w:t xml:space="preserve">: Tiempo entre lectura de medidas en </w:t>
+      </w:r>
+      <w:r>
+        <w:rPr>
+          <w:b/>
+          <w:bCs/>
+          <w:lang w:val="es-ES"/>
+        </w:rPr>
+        <w:t>milisegundos</w:t>
       </w:r>
       <w:r>
         <w:rPr>
@@ -1042,7 +1014,15 @@
         <w:rPr>
           <w:lang w:val="es-ES"/>
         </w:rPr>
-        <w:t>s consecutivos en milisegundos</w:t>
+        <w:t xml:space="preserve">s consecutivos en </w:t>
+      </w:r>
+      <w:r>
+        <w:rPr>
+          <w:b/>
+          <w:bCs/>
+          <w:lang w:val="es-ES"/>
+        </w:rPr>
+        <w:t>segundos</w:t>
       </w:r>
       <w:r>
         <w:rPr>
@@ -1097,19 +1077,21 @@
         <w:rPr>
           <w:lang w:val="es-ES"/>
         </w:rPr>
-        <w:t xml:space="preserve">s consecutivos en milisegundos para la válvula </w:t>
-      </w:r>
-      <w:r>
-        <w:rPr>
-          <w:lang w:val="es-ES"/>
-        </w:rPr>
-        <w:t>2</w:t>
-      </w:r>
-      <w:r>
-        <w:rPr>
-          <w:lang w:val="es-ES"/>
-        </w:rPr>
-        <w:t>.</w:t>
+        <w:t xml:space="preserve">s consecutivos en </w:t>
+      </w:r>
+      <w:r>
+        <w:rPr>
+          <w:b/>
+          <w:bCs/>
+          <w:lang w:val="es-ES"/>
+        </w:rPr>
+        <w:t>segundos</w:t>
+      </w:r>
+      <w:r>
+        <w:rPr>
+          <w:lang w:val="es-ES"/>
+        </w:rPr>
+        <w:t xml:space="preserve"> para la válvula 2.</w:t>
       </w:r>
     </w:p>
     <w:p>
@@ -1152,7 +1134,15 @@
         <w:rPr>
           <w:lang w:val="es-ES"/>
         </w:rPr>
-        <w:t>sde que se pulsa el botón en milisegundos</w:t>
+        <w:t xml:space="preserve">sde que se pulsa el botón en </w:t>
+      </w:r>
+      <w:r>
+        <w:rPr>
+          <w:b/>
+          <w:bCs/>
+          <w:lang w:val="es-ES"/>
+        </w:rPr>
+        <w:t>segundos</w:t>
       </w:r>
       <w:r>
         <w:rPr>
@@ -1207,19 +1197,21 @@
         <w:rPr>
           <w:lang w:val="es-ES"/>
         </w:rPr>
-        <w:t xml:space="preserve">sde que se pulsa el botón en milisegundos para la válvula </w:t>
-      </w:r>
-      <w:r>
-        <w:rPr>
-          <w:lang w:val="es-ES"/>
-        </w:rPr>
-        <w:t>2</w:t>
-      </w:r>
-      <w:r>
-        <w:rPr>
-          <w:lang w:val="es-ES"/>
-        </w:rPr>
-        <w:t>.</w:t>
+        <w:t xml:space="preserve">sde que se pulsa el botón en </w:t>
+      </w:r>
+      <w:r>
+        <w:rPr>
+          <w:b/>
+          <w:bCs/>
+          <w:lang w:val="es-ES"/>
+        </w:rPr>
+        <w:t>segundos</w:t>
+      </w:r>
+      <w:r>
+        <w:rPr>
+          <w:lang w:val="es-ES"/>
+        </w:rPr>
+        <w:t xml:space="preserve"> para la válvula 2.</w:t>
       </w:r>
     </w:p>
     <w:p>
@@ -1242,15 +1234,7 @@
           <w:bCs/>
           <w:lang w:val="es-ES"/>
         </w:rPr>
-        <w:t>BUTTON_SAFETY_TIME1</w:t>
-      </w:r>
-      <w:r>
-        <w:rPr>
-          <w:b/>
-          <w:bCs/>
-          <w:lang w:val="es-ES"/>
-        </w:rPr>
-        <w:t xml:space="preserve">: </w:t>
+        <w:t xml:space="preserve">BUTTON_SAFETY_TIME1: </w:t>
       </w:r>
       <w:r>
         <w:rPr>
@@ -1262,7 +1246,33 @@
         <w:rPr>
           <w:lang w:val="es-ES"/>
         </w:rPr>
-        <w:t>be mantenerse el botón 1 pulsado para que se interprete que está roto.</w:t>
+        <w:t>be mantenerse el botón 1 pulsado para que se interprete que está roto</w:t>
+      </w:r>
+      <w:r>
+        <w:rPr>
+          <w:lang w:val="es-ES"/>
+        </w:rPr>
+        <w:t xml:space="preserve"> (en </w:t>
+      </w:r>
+      <w:r>
+        <w:rPr>
+          <w:b/>
+          <w:bCs/>
+          <w:lang w:val="es-ES"/>
+        </w:rPr>
+        <w:t>segundos</w:t>
+      </w:r>
+      <w:r>
+        <w:rPr>
+          <w:lang w:val="es-ES"/>
+        </w:rPr>
+        <w:t>)</w:t>
+      </w:r>
+      <w:r>
+        <w:rPr>
+          <w:lang w:val="es-ES"/>
+        </w:rPr>
+        <w:t>.</w:t>
       </w:r>
     </w:p>
     <w:p>
@@ -1313,19 +1323,39 @@
         <w:rPr>
           <w:lang w:val="es-ES"/>
         </w:rPr>
-        <w:t xml:space="preserve">be mantenerse el botón </w:t>
-      </w:r>
-      <w:r>
-        <w:rPr>
-          <w:lang w:val="es-ES"/>
-        </w:rPr>
-        <w:t>2</w:t>
-      </w:r>
-      <w:r>
-        <w:rPr>
-          <w:lang w:val="es-ES"/>
-        </w:rPr>
-        <w:t xml:space="preserve"> pulsado para que se interprete que está roto.</w:t>
+        <w:t>be mantenerse el botón 2 pulsado para que se interprete que está roto</w:t>
+      </w:r>
+      <w:r>
+        <w:rPr>
+          <w:lang w:val="es-ES"/>
+        </w:rPr>
+        <w:t xml:space="preserve"> </w:t>
+      </w:r>
+      <w:r>
+        <w:rPr>
+          <w:lang w:val="es-ES"/>
+        </w:rPr>
+        <w:t xml:space="preserve">(en </w:t>
+      </w:r>
+      <w:r>
+        <w:rPr>
+          <w:b/>
+          <w:bCs/>
+          <w:lang w:val="es-ES"/>
+        </w:rPr>
+        <w:t>segundos</w:t>
+      </w:r>
+      <w:r>
+        <w:rPr>
+          <w:lang w:val="es-ES"/>
+        </w:rPr>
+        <w:t>)</w:t>
+      </w:r>
+      <w:r>
+        <w:rPr>
+          <w:lang w:val="es-ES"/>
+        </w:rPr>
+        <w:t>.</w:t>
       </w:r>
     </w:p>
     <w:p>
@@ -1453,21 +1483,7 @@
         <w:rPr>
           <w:lang w:val="es-ES"/>
         </w:rPr>
-        <w:t xml:space="preserve"> voltaje de la batería en voltios que se considera necesario para el funcionamiento de la válvula. Si la tensión cae por debajo de este valor, el relé se apagará por seguridad y se enviará </w:t>
-      </w:r>
-      <w:proofErr w:type="spellStart"/>
-      <w:r>
-        <w:rPr>
-          <w:lang w:val="es-ES"/>
-        </w:rPr>
-        <w:t>un a</w:t>
-      </w:r>
-      <w:proofErr w:type="spellEnd"/>
-      <w:r>
-        <w:rPr>
-          <w:lang w:val="es-ES"/>
-        </w:rPr>
-        <w:t xml:space="preserve"> alerta SMS.</w:t>
+        <w:t xml:space="preserve"> voltaje de la batería en voltios que se considera necesario para el funcionamiento de la válvula. Si la tensión cae por debajo de este valor, el relé se apagará por seguridad y se enviará un a alerta SMS.</w:t>
       </w:r>
     </w:p>
     <w:p>
@@ -1496,21 +1512,7 @@
         <w:rPr>
           <w:lang w:val="es-ES"/>
         </w:rPr>
-        <w:t xml:space="preserve">: </w:t>
-      </w:r>
-      <w:proofErr w:type="spellStart"/>
-      <w:r>
-        <w:rPr>
-          <w:lang w:val="es-ES"/>
-        </w:rPr>
-        <w:t>String</w:t>
-      </w:r>
-      <w:proofErr w:type="spellEnd"/>
-      <w:r>
-        <w:rPr>
-          <w:lang w:val="es-ES"/>
-        </w:rPr>
-        <w:t xml:space="preserve"> con el número</w:t>
+        <w:t>: String con el número</w:t>
       </w:r>
       <w:r>
         <w:rPr>
@@ -1540,27 +1542,13 @@
           <w:lang w:val="es-ES"/>
         </w:rPr>
         <w:lastRenderedPageBreak/>
-        <w:t xml:space="preserve">SIM_NUMBER: </w:t>
-      </w:r>
-      <w:proofErr w:type="spellStart"/>
-      <w:r>
-        <w:rPr>
-          <w:lang w:val="es-ES"/>
-        </w:rPr>
-        <w:t>String</w:t>
-      </w:r>
-      <w:proofErr w:type="spellEnd"/>
-      <w:r>
-        <w:rPr>
-          <w:lang w:val="es-ES"/>
-        </w:rPr>
-        <w:t xml:space="preserve"> con el númer</w:t>
-      </w:r>
-      <w:r>
-        <w:rPr>
-          <w:lang w:val="es-ES"/>
-        </w:rPr>
-        <w:t>o de teléfono de la SIM usada en el sistema. Solo se usa par pruebas.</w:t>
+        <w:t>BUFFER_SIZE</w:t>
+      </w:r>
+      <w:r>
+        <w:rPr>
+          <w:lang w:val="es-ES"/>
+        </w:rPr>
+        <w:t>: Tamaño máximo en bytes del buffer para mensajes recibidos por el SIM800. Cuidado con aumentarlo demasiado, podrían causarse problemas de memoria.</w:t>
       </w:r>
     </w:p>
     <w:p>
@@ -1583,13 +1571,13 @@
           <w:bCs/>
           <w:lang w:val="es-ES"/>
         </w:rPr>
-        <w:t>BUFFER_SIZE</w:t>
-      </w:r>
-      <w:r>
-        <w:rPr>
-          <w:lang w:val="es-ES"/>
-        </w:rPr>
-        <w:t>: Tamaño máximo en bytes del buffer para mensajes recibidos por el SIM800. Cuidado con aumentarlo demasiado, podrían causarse problemas de memoria.</w:t>
+        <w:t>STATUS_COMMAND</w:t>
+      </w:r>
+      <w:r>
+        <w:rPr>
+          <w:lang w:val="es-ES"/>
+        </w:rPr>
+        <w:t>: Comando que se debe enviar por SMS para pedir el estado. Su valor por defecto es ESTADO.</w:t>
       </w:r>
     </w:p>
     <w:p>
@@ -1612,13 +1600,49 @@
           <w:bCs/>
           <w:lang w:val="es-ES"/>
         </w:rPr>
-        <w:t>STATUS_COMMAND</w:t>
-      </w:r>
-      <w:r>
-        <w:rPr>
-          <w:lang w:val="es-ES"/>
-        </w:rPr>
-        <w:t>: Comando que se debe enviar por SMS para pedir el estado. Su valor por defecto es ESTADO.</w:t>
+        <w:t>IRRIGATION_COMMAND1</w:t>
+      </w:r>
+      <w:r>
+        <w:rPr>
+          <w:lang w:val="es-ES"/>
+        </w:rPr>
+        <w:t xml:space="preserve">: Comando SMS para </w:t>
+      </w:r>
+      <w:r>
+        <w:rPr>
+          <w:lang w:val="es-ES"/>
+        </w:rPr>
+        <w:t>solicitar el riego</w:t>
+      </w:r>
+      <w:r>
+        <w:rPr>
+          <w:lang w:val="es-ES"/>
+        </w:rPr>
+        <w:t xml:space="preserve"> de la válvula 1</w:t>
+      </w:r>
+      <w:r>
+        <w:rPr>
+          <w:lang w:val="es-ES"/>
+        </w:rPr>
+        <w:t>. Su valor</w:t>
+      </w:r>
+      <w:r>
+        <w:rPr>
+          <w:lang w:val="es-ES"/>
+        </w:rPr>
+        <w:t xml:space="preserve"> </w:t>
+      </w:r>
+      <w:r>
+        <w:rPr>
+          <w:lang w:val="es-ES"/>
+        </w:rPr>
+        <w:t>es RIEGO</w:t>
+      </w:r>
+      <w:r>
+        <w:rPr>
+          <w:lang w:val="es-ES"/>
+        </w:rPr>
+        <w:t>1.</w:t>
       </w:r>
     </w:p>
     <w:p>
@@ -1641,7 +1665,15 @@
           <w:bCs/>
           <w:lang w:val="es-ES"/>
         </w:rPr>
-        <w:t>IRRIGATION_COMMAND1</w:t>
+        <w:t>IRRIGATION_COMMAND</w:t>
+      </w:r>
+      <w:r>
+        <w:rPr>
+          <w:b/>
+          <w:bCs/>
+          <w:lang w:val="es-ES"/>
+        </w:rPr>
+        <w:t>2</w:t>
       </w:r>
       <w:r>
         <w:rPr>
@@ -1653,37 +1685,7 @@
         <w:rPr>
           <w:lang w:val="es-ES"/>
         </w:rPr>
-        <w:t>solicitar el riego</w:t>
-      </w:r>
-      <w:r>
-        <w:rPr>
-          <w:lang w:val="es-ES"/>
-        </w:rPr>
-        <w:t xml:space="preserve"> de la válvula 1</w:t>
-      </w:r>
-      <w:r>
-        <w:rPr>
-          <w:lang w:val="es-ES"/>
-        </w:rPr>
-        <w:t>. Su valor</w:t>
-      </w:r>
-      <w:r>
-        <w:rPr>
-          <w:lang w:val="es-ES"/>
-        </w:rPr>
-        <w:t xml:space="preserve"> </w:t>
-      </w:r>
-      <w:r>
-        <w:rPr>
-          <w:lang w:val="es-ES"/>
-        </w:rPr>
-        <w:t>es RIEGO</w:t>
-      </w:r>
-      <w:r>
-        <w:rPr>
-          <w:lang w:val="es-ES"/>
-        </w:rPr>
-        <w:t>1.</w:t>
+        <w:t>solicitar el riego de la válvula 2. Su valor es RIEGO2.</w:t>
       </w:r>
     </w:p>
     <w:p>
@@ -1706,63 +1708,13 @@
           <w:bCs/>
           <w:lang w:val="es-ES"/>
         </w:rPr>
-        <w:t>IRRIGATION_COMMAND</w:t>
-      </w:r>
-      <w:r>
-        <w:rPr>
-          <w:b/>
-          <w:bCs/>
-          <w:lang w:val="es-ES"/>
-        </w:rPr>
-        <w:t>2</w:t>
-      </w:r>
-      <w:r>
-        <w:rPr>
-          <w:lang w:val="es-ES"/>
-        </w:rPr>
-        <w:t xml:space="preserve">: Comando SMS para </w:t>
-      </w:r>
-      <w:r>
-        <w:rPr>
-          <w:lang w:val="es-ES"/>
-        </w:rPr>
-        <w:t>solicitar el riego</w:t>
-      </w:r>
-      <w:r>
-        <w:rPr>
-          <w:lang w:val="es-ES"/>
-        </w:rPr>
-        <w:t xml:space="preserve"> </w:t>
-      </w:r>
-      <w:r>
-        <w:rPr>
-          <w:lang w:val="es-ES"/>
-        </w:rPr>
-        <w:t xml:space="preserve">de la válvula </w:t>
-      </w:r>
-      <w:r>
-        <w:rPr>
-          <w:lang w:val="es-ES"/>
-        </w:rPr>
-        <w:t>2</w:t>
-      </w:r>
-      <w:r>
-        <w:rPr>
-          <w:lang w:val="es-ES"/>
-        </w:rPr>
-        <w:t>. Su valor es RIEGO</w:t>
-      </w:r>
-      <w:r>
-        <w:rPr>
-          <w:lang w:val="es-ES"/>
-        </w:rPr>
-        <w:t>2</w:t>
-      </w:r>
-      <w:r>
-        <w:rPr>
-          <w:lang w:val="es-ES"/>
-        </w:rPr>
-        <w:t>.</w:t>
+        <w:t xml:space="preserve">CLOSE_COMMAND: </w:t>
+      </w:r>
+      <w:r>
+        <w:rPr>
+          <w:lang w:val="es-ES"/>
+        </w:rPr>
+        <w:t>Comando que se debe enviar por SMS para forzar el cierre del relé de seguridad. Cuando el sistema se reinicia, se volverá a abrir.</w:t>
       </w:r>
     </w:p>
     <w:p>
@@ -1785,13 +1737,39 @@
           <w:bCs/>
           <w:lang w:val="es-ES"/>
         </w:rPr>
-        <w:t xml:space="preserve">CLOSE_COMMAND: </w:t>
-      </w:r>
-      <w:r>
-        <w:rPr>
-          <w:lang w:val="es-ES"/>
-        </w:rPr>
-        <w:t>Comando que se debe enviar por SMS para forzar el cierre del relé de seguridad. Cuando el sistema se reinicia, se volverá a abrir.</w:t>
+        <w:t>EEPROM_WRITE_SAMPLE_TIME</w:t>
+      </w:r>
+      <w:r>
+        <w:rPr>
+          <w:lang w:val="es-ES"/>
+        </w:rPr>
+        <w:t>: Tiempo</w:t>
+      </w:r>
+      <w:r>
+        <w:rPr>
+          <w:lang w:val="es-ES"/>
+        </w:rPr>
+        <w:t xml:space="preserve"> en </w:t>
+      </w:r>
+      <w:r>
+        <w:rPr>
+          <w:b/>
+          <w:bCs/>
+          <w:lang w:val="es-ES"/>
+        </w:rPr>
+        <w:t>minutos</w:t>
+      </w:r>
+      <w:r>
+        <w:rPr>
+          <w:lang w:val="es-ES"/>
+        </w:rPr>
+        <w:t xml:space="preserve"> entre e</w:t>
+      </w:r>
+      <w:r>
+        <w:rPr>
+          <w:lang w:val="es-ES"/>
+        </w:rPr>
+        <w:t>scrituras a la memoria interna y envío de medidas periódicas por SMS. 1440 = 24 horas.</w:t>
       </w:r>
     </w:p>
     <w:p>
@@ -1814,61 +1792,6 @@
           <w:bCs/>
           <w:lang w:val="es-ES"/>
         </w:rPr>
-        <w:t>EEPROM_WRITE_SAMPLE_TIME</w:t>
-      </w:r>
-      <w:r>
-        <w:rPr>
-          <w:lang w:val="es-ES"/>
-        </w:rPr>
-        <w:t>: Tiempo</w:t>
-      </w:r>
-      <w:r>
-        <w:rPr>
-          <w:lang w:val="es-ES"/>
-        </w:rPr>
-        <w:t xml:space="preserve"> en </w:t>
-      </w:r>
-      <w:r>
-        <w:rPr>
-          <w:b/>
-          <w:bCs/>
-          <w:lang w:val="es-ES"/>
-        </w:rPr>
-        <w:t>minutos</w:t>
-      </w:r>
-      <w:r>
-        <w:rPr>
-          <w:lang w:val="es-ES"/>
-        </w:rPr>
-        <w:t xml:space="preserve"> entre e</w:t>
-      </w:r>
-      <w:r>
-        <w:rPr>
-          <w:lang w:val="es-ES"/>
-        </w:rPr>
-        <w:t>scrituras a la memoria interna y envío de medidas periódicas por SMS. 1440 = 24 horas.</w:t>
-      </w:r>
-    </w:p>
-    <w:p>
-      <w:pPr>
-        <w:pStyle w:val="ListParagraph"/>
-        <w:numPr>
-          <w:ilvl w:val="0"/>
-          <w:numId w:val="3"/>
-        </w:numPr>
-        <w:jc w:val="both"/>
-        <w:rPr>
-          <w:b/>
-          <w:bCs/>
-          <w:lang w:val="es-ES"/>
-        </w:rPr>
-      </w:pPr>
-      <w:r>
-        <w:rPr>
-          <w:b/>
-          <w:bCs/>
-          <w:lang w:val="es-ES"/>
-        </w:rPr>
         <w:t xml:space="preserve">EEPROM_ADDRESS: </w:t>
       </w:r>
       <w:r>
@@ -2216,7 +2139,6 @@
         <w:rPr>
           <w:lang w:val="es-ES"/>
         </w:rPr>
-        <w:lastRenderedPageBreak/>
         <w:t>En cada bucle de funcionamiento:</w:t>
       </w:r>
       <w:bookmarkEnd w:id="6"/>
@@ -2237,7 +2159,14 @@
         <w:rPr>
           <w:lang w:val="es-ES"/>
         </w:rPr>
-        <w:t>Se lee el buffer de comunicación con el SIM800 para comprobar si hay algún mensaje por parte del módulo (que pueden ser tanto mensajes de estado del sistema, por ejemplo, que se haya perdido la cobertura, o que haya una llamada entrante) como un SMS recibido.</w:t>
+        <w:t xml:space="preserve">Se lee el buffer de comunicación con el SIM800 para comprobar si hay algún mensaje por parte del módulo (que pueden ser tanto mensajes de estado del sistema, por </w:t>
+      </w:r>
+      <w:r>
+        <w:rPr>
+          <w:lang w:val="es-ES"/>
+        </w:rPr>
+        <w:lastRenderedPageBreak/>
+        <w:t>ejemplo, que se haya perdido la cobertura, o que haya una llamada entrante) como un SMS recibido.</w:t>
       </w:r>
     </w:p>
     <w:p>
@@ -2256,21 +2185,7 @@
         <w:rPr>
           <w:lang w:val="es-ES"/>
         </w:rPr>
-        <w:t xml:space="preserve">En caso de recibirse un SMS, se </w:t>
-      </w:r>
-      <w:proofErr w:type="spellStart"/>
-      <w:r>
-        <w:rPr>
-          <w:lang w:val="es-ES"/>
-        </w:rPr>
-        <w:t>parsea</w:t>
-      </w:r>
-      <w:proofErr w:type="spellEnd"/>
-      <w:r>
-        <w:rPr>
-          <w:lang w:val="es-ES"/>
-        </w:rPr>
-        <w:t xml:space="preserve"> su contenido y se evalúa si se ha recibido alguno de los comandos configurados. En caso de que sí, se ejecuta la acción correspondiente:</w:t>
+        <w:t>En caso de recibirse un SMS, se parsea su contenido y se evalúa si se ha recibido alguno de los comandos configurados. En caso de que sí, se ejecuta la acción correspondiente:</w:t>
       </w:r>
     </w:p>
     <w:p>
@@ -2360,25 +2275,7 @@
           <w:bCs/>
           <w:lang w:val="es-ES"/>
         </w:rPr>
-        <w:t xml:space="preserve"> (1 </w:t>
-      </w:r>
-      <w:proofErr w:type="spellStart"/>
-      <w:r>
-        <w:rPr>
-          <w:b/>
-          <w:bCs/>
-          <w:lang w:val="es-ES"/>
-        </w:rPr>
-        <w:t>ó</w:t>
-      </w:r>
-      <w:proofErr w:type="spellEnd"/>
-      <w:r>
-        <w:rPr>
-          <w:b/>
-          <w:bCs/>
-          <w:lang w:val="es-ES"/>
-        </w:rPr>
-        <w:t xml:space="preserve"> 2)</w:t>
+        <w:t xml:space="preserve"> (1 ó 2)</w:t>
       </w:r>
       <w:r>
         <w:rPr>
@@ -2595,25 +2492,7 @@
           <w:bCs/>
           <w:lang w:val="es-ES"/>
         </w:rPr>
-        <w:t xml:space="preserve">BUTTON_SAFETY_TIME (1 </w:t>
-      </w:r>
-      <w:proofErr w:type="spellStart"/>
-      <w:r>
-        <w:rPr>
-          <w:b/>
-          <w:bCs/>
-          <w:lang w:val="es-ES"/>
-        </w:rPr>
-        <w:t>ó</w:t>
-      </w:r>
-      <w:proofErr w:type="spellEnd"/>
-      <w:r>
-        <w:rPr>
-          <w:b/>
-          <w:bCs/>
-          <w:lang w:val="es-ES"/>
-        </w:rPr>
-        <w:t xml:space="preserve"> 2)</w:t>
+        <w:t>BUTTON_SAFETY_TIME (1 ó 2)</w:t>
       </w:r>
       <w:r>
         <w:rPr>

</xml_diff>

<commit_message>
Removed humidity and temperature features
</commit_message>
<xml_diff>
--- a/Manual.docx
+++ b/Manual.docx
@@ -1,6 +1,6 @@
 
 <file path=word/document.xml><?xml version="1.0" encoding="utf-8"?>
-<w:document xmlns:wpc="http://schemas.microsoft.com/office/word/2010/wordprocessingCanvas" xmlns:cx="http://schemas.microsoft.com/office/drawing/2014/chartex" xmlns:cx1="http://schemas.microsoft.com/office/drawing/2015/9/8/chartex" xmlns:cx2="http://schemas.microsoft.com/office/drawing/2015/10/21/chartex" xmlns:cx3="http://schemas.microsoft.com/office/drawing/2016/5/9/chartex" xmlns:cx4="http://schemas.microsoft.com/office/drawing/2016/5/10/chartex" xmlns:cx5="http://schemas.microsoft.com/office/drawing/2016/5/11/chartex" xmlns:cx6="http://schemas.microsoft.com/office/drawing/2016/5/12/chartex" xmlns:cx7="http://schemas.microsoft.com/office/drawing/2016/5/13/chartex" xmlns:cx8="http://schemas.microsoft.com/office/drawing/2016/5/14/chartex" xmlns:mc="http://schemas.openxmlformats.org/markup-compatibility/2006" xmlns:aink="http://schemas.microsoft.com/office/drawing/2016/ink" xmlns:am3d="http://schemas.microsoft.com/office/drawing/2017/model3d" xmlns:o="urn:schemas-microsoft-com:office:office" xmlns:r="http://schemas.openxmlformats.org/officeDocument/2006/relationships" xmlns:m="http://schemas.openxmlformats.org/officeDocument/2006/math" xmlns:v="urn:schemas-microsoft-com:vml" xmlns:wp14="http://schemas.microsoft.com/office/word/2010/wordprocessingDrawing" xmlns:wp="http://schemas.openxmlformats.org/drawingml/2006/wordprocessingDrawing" xmlns:w10="urn:schemas-microsoft-com:office:word" xmlns:w="http://schemas.openxmlformats.org/wordprocessingml/2006/main" xmlns:w14="http://schemas.microsoft.com/office/word/2010/wordml" xmlns:w15="http://schemas.microsoft.com/office/word/2012/wordml" xmlns:w16cex="http://schemas.microsoft.com/office/word/2018/wordml/cex" xmlns:w16cid="http://schemas.microsoft.com/office/word/2016/wordml/cid" xmlns:w16="http://schemas.microsoft.com/office/word/2018/wordml" xmlns:w16sdtdh="http://schemas.microsoft.com/office/word/2020/wordml/sdtdatahash" xmlns:w16se="http://schemas.microsoft.com/office/word/2015/wordml/symex" xmlns:wpg="http://schemas.microsoft.com/office/word/2010/wordprocessingGroup" xmlns:wpi="http://schemas.microsoft.com/office/word/2010/wordprocessingInk" xmlns:wne="http://schemas.microsoft.com/office/word/2006/wordml" xmlns:wps="http://schemas.microsoft.com/office/word/2010/wordprocessingShape" mc:Ignorable="w14 w15 w16se w16cid w16 w16cex w16sdtdh wp14">
+<w:document xmlns:wpc="http://schemas.microsoft.com/office/word/2010/wordprocessingCanvas" xmlns:cx="http://schemas.microsoft.com/office/drawing/2014/chartex" xmlns:cx1="http://schemas.microsoft.com/office/drawing/2015/9/8/chartex" xmlns:cx2="http://schemas.microsoft.com/office/drawing/2015/10/21/chartex" xmlns:cx3="http://schemas.microsoft.com/office/drawing/2016/5/9/chartex" xmlns:cx4="http://schemas.microsoft.com/office/drawing/2016/5/10/chartex" xmlns:cx5="http://schemas.microsoft.com/office/drawing/2016/5/11/chartex" xmlns:cx6="http://schemas.microsoft.com/office/drawing/2016/5/12/chartex" xmlns:cx7="http://schemas.microsoft.com/office/drawing/2016/5/13/chartex" xmlns:cx8="http://schemas.microsoft.com/office/drawing/2016/5/14/chartex" xmlns:mc="http://schemas.openxmlformats.org/markup-compatibility/2006" xmlns:aink="http://schemas.microsoft.com/office/drawing/2016/ink" xmlns:am3d="http://schemas.microsoft.com/office/drawing/2017/model3d" xmlns:o="urn:schemas-microsoft-com:office:office" xmlns:oel="http://schemas.microsoft.com/office/2019/extlst" xmlns:r="http://schemas.openxmlformats.org/officeDocument/2006/relationships" xmlns:m="http://schemas.openxmlformats.org/officeDocument/2006/math" xmlns:v="urn:schemas-microsoft-com:vml" xmlns:wp14="http://schemas.microsoft.com/office/word/2010/wordprocessingDrawing" xmlns:wp="http://schemas.openxmlformats.org/drawingml/2006/wordprocessingDrawing" xmlns:w10="urn:schemas-microsoft-com:office:word" xmlns:w="http://schemas.openxmlformats.org/wordprocessingml/2006/main" xmlns:w14="http://schemas.microsoft.com/office/word/2010/wordml" xmlns:w15="http://schemas.microsoft.com/office/word/2012/wordml" xmlns:w16cex="http://schemas.microsoft.com/office/word/2018/wordml/cex" xmlns:w16cid="http://schemas.microsoft.com/office/word/2016/wordml/cid" xmlns:w16="http://schemas.microsoft.com/office/word/2018/wordml" xmlns:w16sdtdh="http://schemas.microsoft.com/office/word/2020/wordml/sdtdatahash" xmlns:w16se="http://schemas.microsoft.com/office/word/2015/wordml/symex" xmlns:wpg="http://schemas.microsoft.com/office/word/2010/wordprocessingGroup" xmlns:wpi="http://schemas.microsoft.com/office/word/2010/wordprocessingInk" xmlns:wne="http://schemas.microsoft.com/office/word/2006/wordml" xmlns:wps="http://schemas.microsoft.com/office/word/2010/wordprocessingShape" mc:Ignorable="w14 w15 w16se w16cid w16 w16cex w16sdtdh wp14">
   <w:body>
     <w:p>
       <w:pPr>
@@ -206,7 +206,7 @@
               <w:rPr>
                 <w:lang w:val="es-ES"/>
               </w:rPr>
-              <w:t>4</w:t>
+              <w:t>7</w:t>
             </w:r>
           </w:p>
         </w:tc>
@@ -244,7 +244,7 @@
               <w:rPr>
                 <w:lang w:val="es-ES"/>
               </w:rPr>
-              <w:t>Botón de riego 2</w:t>
+              <w:t>Botón de riego</w:t>
             </w:r>
           </w:p>
         </w:tc>
@@ -268,7 +268,7 @@
               <w:rPr>
                 <w:lang w:val="es-ES"/>
               </w:rPr>
-              <w:t>5</w:t>
+              <w:t>8</w:t>
             </w:r>
           </w:p>
         </w:tc>
@@ -287,7 +287,7 @@
               <w:rPr>
                 <w:lang w:val="es-ES"/>
               </w:rPr>
-              <w:t>Salida</w:t>
+              <w:t>Entrada</w:t>
             </w:r>
           </w:p>
         </w:tc>
@@ -306,7 +306,7 @@
               <w:rPr>
                 <w:lang w:val="es-ES"/>
               </w:rPr>
-              <w:t>Válvula 2, pin A+ del puente H</w:t>
+              <w:t xml:space="preserve">RX SIM800L </w:t>
             </w:r>
           </w:p>
         </w:tc>
@@ -327,7 +327,7 @@
               <w:rPr>
                 <w:lang w:val="es-ES"/>
               </w:rPr>
-              <w:t>6</w:t>
+              <w:t>9</w:t>
             </w:r>
           </w:p>
         </w:tc>
@@ -365,7 +365,7 @@
               <w:rPr>
                 <w:lang w:val="es-ES"/>
               </w:rPr>
-              <w:t>Válvula 2, pin A- del puente H</w:t>
+              <w:t>TX SIM800L</w:t>
             </w:r>
           </w:p>
         </w:tc>
@@ -389,7 +389,7 @@
               <w:rPr>
                 <w:lang w:val="es-ES"/>
               </w:rPr>
-              <w:t>7</w:t>
+              <w:t>10</w:t>
             </w:r>
           </w:p>
         </w:tc>
@@ -408,7 +408,7 @@
               <w:rPr>
                 <w:lang w:val="es-ES"/>
               </w:rPr>
-              <w:t>Entrada (pull-up)</w:t>
+              <w:t>Salida</w:t>
             </w:r>
           </w:p>
         </w:tc>
@@ -427,7 +427,7 @@
               <w:rPr>
                 <w:lang w:val="es-ES"/>
               </w:rPr>
-              <w:t>Botón de riego 1</w:t>
+              <w:t>Relé de seguridad</w:t>
             </w:r>
           </w:p>
         </w:tc>
@@ -448,7 +448,7 @@
               <w:rPr>
                 <w:lang w:val="es-ES"/>
               </w:rPr>
-              <w:t>8</w:t>
+              <w:t>11</w:t>
             </w:r>
           </w:p>
         </w:tc>
@@ -467,7 +467,7 @@
               <w:rPr>
                 <w:lang w:val="es-ES"/>
               </w:rPr>
-              <w:t>Entrada</w:t>
+              <w:t>Salida</w:t>
             </w:r>
           </w:p>
         </w:tc>
@@ -486,7 +486,7 @@
               <w:rPr>
                 <w:lang w:val="es-ES"/>
               </w:rPr>
-              <w:t xml:space="preserve">RX SIM800L </w:t>
+              <w:t>Válvula pin A+ del puente H</w:t>
             </w:r>
           </w:p>
         </w:tc>
@@ -510,7 +510,7 @@
               <w:rPr>
                 <w:lang w:val="es-ES"/>
               </w:rPr>
-              <w:t>9</w:t>
+              <w:t>12</w:t>
             </w:r>
           </w:p>
         </w:tc>
@@ -548,7 +548,7 @@
               <w:rPr>
                 <w:lang w:val="es-ES"/>
               </w:rPr>
-              <w:t>TX SIM800L</w:t>
+              <w:t>Válvula pin A- del puente H</w:t>
             </w:r>
           </w:p>
         </w:tc>
@@ -569,249 +569,7 @@
               <w:rPr>
                 <w:lang w:val="es-ES"/>
               </w:rPr>
-              <w:t>10</w:t>
-            </w:r>
-          </w:p>
-        </w:tc>
-        <w:tc>
-          <w:tcPr>
-            <w:tcW w:w="2113" w:type="dxa"/>
-          </w:tcPr>
-          <w:p>
-            <w:pPr>
-              <w:cnfStyle w:val="000000000000" w:firstRow="0" w:lastRow="0" w:firstColumn="0" w:lastColumn="0" w:oddVBand="0" w:evenVBand="0" w:oddHBand="0" w:evenHBand="0" w:firstRowFirstColumn="0" w:firstRowLastColumn="0" w:lastRowFirstColumn="0" w:lastRowLastColumn="0"/>
-              <w:rPr>
-                <w:lang w:val="es-ES"/>
-              </w:rPr>
-            </w:pPr>
-            <w:r>
-              <w:rPr>
-                <w:lang w:val="es-ES"/>
-              </w:rPr>
-              <w:t>Salida</w:t>
-            </w:r>
-          </w:p>
-        </w:tc>
-        <w:tc>
-          <w:tcPr>
-            <w:tcW w:w="5805" w:type="dxa"/>
-          </w:tcPr>
-          <w:p>
-            <w:pPr>
-              <w:cnfStyle w:val="000000000000" w:firstRow="0" w:lastRow="0" w:firstColumn="0" w:lastColumn="0" w:oddVBand="0" w:evenVBand="0" w:oddHBand="0" w:evenHBand="0" w:firstRowFirstColumn="0" w:firstRowLastColumn="0" w:lastRowFirstColumn="0" w:lastRowLastColumn="0"/>
-              <w:rPr>
-                <w:lang w:val="es-ES"/>
-              </w:rPr>
-            </w:pPr>
-            <w:r>
-              <w:rPr>
-                <w:lang w:val="es-ES"/>
-              </w:rPr>
-              <w:t>Relé de seguridad</w:t>
-            </w:r>
-          </w:p>
-        </w:tc>
-      </w:tr>
-      <w:tr>
-        <w:trPr>
-          <w:cnfStyle w:val="000000100000" w:firstRow="0" w:lastRow="0" w:firstColumn="0" w:lastColumn="0" w:oddVBand="0" w:evenVBand="0" w:oddHBand="1" w:evenHBand="0" w:firstRowFirstColumn="0" w:firstRowLastColumn="0" w:lastRowFirstColumn="0" w:lastRowLastColumn="0"/>
-        </w:trPr>
-        <w:tc>
-          <w:tcPr>
-            <w:cnfStyle w:val="001000000000" w:firstRow="0" w:lastRow="0" w:firstColumn="1" w:lastColumn="0" w:oddVBand="0" w:evenVBand="0" w:oddHBand="0" w:evenHBand="0" w:firstRowFirstColumn="0" w:firstRowLastColumn="0" w:lastRowFirstColumn="0" w:lastRowLastColumn="0"/>
-            <w:tcW w:w="576" w:type="dxa"/>
-          </w:tcPr>
-          <w:p>
-            <w:pPr>
-              <w:rPr>
-                <w:lang w:val="es-ES"/>
-              </w:rPr>
-            </w:pPr>
-            <w:r>
-              <w:rPr>
-                <w:lang w:val="es-ES"/>
-              </w:rPr>
-              <w:t>11</w:t>
-            </w:r>
-          </w:p>
-        </w:tc>
-        <w:tc>
-          <w:tcPr>
-            <w:tcW w:w="2113" w:type="dxa"/>
-          </w:tcPr>
-          <w:p>
-            <w:pPr>
-              <w:cnfStyle w:val="000000100000" w:firstRow="0" w:lastRow="0" w:firstColumn="0" w:lastColumn="0" w:oddVBand="0" w:evenVBand="0" w:oddHBand="1" w:evenHBand="0" w:firstRowFirstColumn="0" w:firstRowLastColumn="0" w:lastRowFirstColumn="0" w:lastRowLastColumn="0"/>
-              <w:rPr>
-                <w:lang w:val="es-ES"/>
-              </w:rPr>
-            </w:pPr>
-            <w:r>
-              <w:rPr>
-                <w:lang w:val="es-ES"/>
-              </w:rPr>
-              <w:t>Salida</w:t>
-            </w:r>
-          </w:p>
-        </w:tc>
-        <w:tc>
-          <w:tcPr>
-            <w:tcW w:w="5805" w:type="dxa"/>
-          </w:tcPr>
-          <w:p>
-            <w:pPr>
-              <w:cnfStyle w:val="000000100000" w:firstRow="0" w:lastRow="0" w:firstColumn="0" w:lastColumn="0" w:oddVBand="0" w:evenVBand="0" w:oddHBand="1" w:evenHBand="0" w:firstRowFirstColumn="0" w:firstRowLastColumn="0" w:lastRowFirstColumn="0" w:lastRowLastColumn="0"/>
-              <w:rPr>
-                <w:lang w:val="es-ES"/>
-              </w:rPr>
-            </w:pPr>
-            <w:r>
-              <w:rPr>
-                <w:lang w:val="es-ES"/>
-              </w:rPr>
-              <w:t>Válvula 1, pin A+ del puente H</w:t>
-            </w:r>
-          </w:p>
-        </w:tc>
-      </w:tr>
-      <w:tr>
-        <w:tc>
-          <w:tcPr>
-            <w:cnfStyle w:val="001000000000" w:firstRow="0" w:lastRow="0" w:firstColumn="1" w:lastColumn="0" w:oddVBand="0" w:evenVBand="0" w:oddHBand="0" w:evenHBand="0" w:firstRowFirstColumn="0" w:firstRowLastColumn="0" w:lastRowFirstColumn="0" w:lastRowLastColumn="0"/>
-            <w:tcW w:w="576" w:type="dxa"/>
-          </w:tcPr>
-          <w:p>
-            <w:pPr>
-              <w:rPr>
-                <w:lang w:val="es-ES"/>
-              </w:rPr>
-            </w:pPr>
-            <w:r>
-              <w:rPr>
-                <w:lang w:val="es-ES"/>
-              </w:rPr>
-              <w:t>12</w:t>
-            </w:r>
-          </w:p>
-        </w:tc>
-        <w:tc>
-          <w:tcPr>
-            <w:tcW w:w="2113" w:type="dxa"/>
-          </w:tcPr>
-          <w:p>
-            <w:pPr>
-              <w:cnfStyle w:val="000000000000" w:firstRow="0" w:lastRow="0" w:firstColumn="0" w:lastColumn="0" w:oddVBand="0" w:evenVBand="0" w:oddHBand="0" w:evenHBand="0" w:firstRowFirstColumn="0" w:firstRowLastColumn="0" w:lastRowFirstColumn="0" w:lastRowLastColumn="0"/>
-              <w:rPr>
-                <w:lang w:val="es-ES"/>
-              </w:rPr>
-            </w:pPr>
-            <w:r>
-              <w:rPr>
-                <w:lang w:val="es-ES"/>
-              </w:rPr>
-              <w:t>Salida</w:t>
-            </w:r>
-          </w:p>
-        </w:tc>
-        <w:tc>
-          <w:tcPr>
-            <w:tcW w:w="5805" w:type="dxa"/>
-          </w:tcPr>
-          <w:p>
-            <w:pPr>
-              <w:cnfStyle w:val="000000000000" w:firstRow="0" w:lastRow="0" w:firstColumn="0" w:lastColumn="0" w:oddVBand="0" w:evenVBand="0" w:oddHBand="0" w:evenHBand="0" w:firstRowFirstColumn="0" w:firstRowLastColumn="0" w:lastRowFirstColumn="0" w:lastRowLastColumn="0"/>
-              <w:rPr>
-                <w:lang w:val="es-ES"/>
-              </w:rPr>
-            </w:pPr>
-            <w:r>
-              <w:rPr>
-                <w:lang w:val="es-ES"/>
-              </w:rPr>
-              <w:t>Válvula 1, pin A- del puente H</w:t>
-            </w:r>
-          </w:p>
-        </w:tc>
-      </w:tr>
-      <w:tr>
-        <w:trPr>
-          <w:cnfStyle w:val="000000100000" w:firstRow="0" w:lastRow="0" w:firstColumn="0" w:lastColumn="0" w:oddVBand="0" w:evenVBand="0" w:oddHBand="1" w:evenHBand="0" w:firstRowFirstColumn="0" w:firstRowLastColumn="0" w:lastRowFirstColumn="0" w:lastRowLastColumn="0"/>
-        </w:trPr>
-        <w:tc>
-          <w:tcPr>
-            <w:cnfStyle w:val="001000000000" w:firstRow="0" w:lastRow="0" w:firstColumn="1" w:lastColumn="0" w:oddVBand="0" w:evenVBand="0" w:oddHBand="0" w:evenHBand="0" w:firstRowFirstColumn="0" w:firstRowLastColumn="0" w:lastRowFirstColumn="0" w:lastRowLastColumn="0"/>
-            <w:tcW w:w="576" w:type="dxa"/>
-          </w:tcPr>
-          <w:p>
-            <w:pPr>
-              <w:rPr>
-                <w:lang w:val="es-ES"/>
-              </w:rPr>
-            </w:pPr>
-            <w:r>
-              <w:rPr>
-                <w:lang w:val="es-ES"/>
-              </w:rPr>
               <w:t>A0</w:t>
-            </w:r>
-          </w:p>
-        </w:tc>
-        <w:tc>
-          <w:tcPr>
-            <w:tcW w:w="2113" w:type="dxa"/>
-          </w:tcPr>
-          <w:p>
-            <w:pPr>
-              <w:cnfStyle w:val="000000100000" w:firstRow="0" w:lastRow="0" w:firstColumn="0" w:lastColumn="0" w:oddVBand="0" w:evenVBand="0" w:oddHBand="1" w:evenHBand="0" w:firstRowFirstColumn="0" w:firstRowLastColumn="0" w:lastRowFirstColumn="0" w:lastRowLastColumn="0"/>
-              <w:rPr>
-                <w:lang w:val="es-ES"/>
-              </w:rPr>
-            </w:pPr>
-            <w:r>
-              <w:rPr>
-                <w:lang w:val="es-ES"/>
-              </w:rPr>
-              <w:t>Entrada</w:t>
-            </w:r>
-          </w:p>
-        </w:tc>
-        <w:tc>
-          <w:tcPr>
-            <w:tcW w:w="5805" w:type="dxa"/>
-          </w:tcPr>
-          <w:p>
-            <w:pPr>
-              <w:cnfStyle w:val="000000100000" w:firstRow="0" w:lastRow="0" w:firstColumn="0" w:lastColumn="0" w:oddVBand="0" w:evenVBand="0" w:oddHBand="1" w:evenHBand="0" w:firstRowFirstColumn="0" w:firstRowLastColumn="0" w:lastRowFirstColumn="0" w:lastRowLastColumn="0"/>
-              <w:rPr>
-                <w:lang w:val="es-ES"/>
-              </w:rPr>
-            </w:pPr>
-            <w:r>
-              <w:rPr>
-                <w:lang w:val="es-ES"/>
-              </w:rPr>
-              <w:t>Sensor de tensión analógico</w:t>
-            </w:r>
-          </w:p>
-        </w:tc>
-      </w:tr>
-      <w:tr>
-        <w:tc>
-          <w:tcPr>
-            <w:cnfStyle w:val="001000000000" w:firstRow="0" w:lastRow="0" w:firstColumn="1" w:lastColumn="0" w:oddVBand="0" w:evenVBand="0" w:oddHBand="0" w:evenHBand="0" w:firstRowFirstColumn="0" w:firstRowLastColumn="0" w:lastRowFirstColumn="0" w:lastRowLastColumn="0"/>
-            <w:tcW w:w="576" w:type="dxa"/>
-          </w:tcPr>
-          <w:p>
-            <w:pPr>
-              <w:rPr>
-                <w:lang w:val="es-ES"/>
-              </w:rPr>
-            </w:pPr>
-            <w:r>
-              <w:rPr>
-                <w:lang w:val="es-ES"/>
-              </w:rPr>
-              <w:t>A1</w:t>
             </w:r>
           </w:p>
         </w:tc>
@@ -849,69 +607,7 @@
               <w:rPr>
                 <w:lang w:val="es-ES"/>
               </w:rPr>
-              <w:t>Sensor de humedad analógico</w:t>
-            </w:r>
-          </w:p>
-        </w:tc>
-      </w:tr>
-      <w:tr>
-        <w:trPr>
-          <w:cnfStyle w:val="000000100000" w:firstRow="0" w:lastRow="0" w:firstColumn="0" w:lastColumn="0" w:oddVBand="0" w:evenVBand="0" w:oddHBand="1" w:evenHBand="0" w:firstRowFirstColumn="0" w:firstRowLastColumn="0" w:lastRowFirstColumn="0" w:lastRowLastColumn="0"/>
-        </w:trPr>
-        <w:tc>
-          <w:tcPr>
-            <w:cnfStyle w:val="001000000000" w:firstRow="0" w:lastRow="0" w:firstColumn="1" w:lastColumn="0" w:oddVBand="0" w:evenVBand="0" w:oddHBand="0" w:evenHBand="0" w:firstRowFirstColumn="0" w:firstRowLastColumn="0" w:lastRowFirstColumn="0" w:lastRowLastColumn="0"/>
-            <w:tcW w:w="576" w:type="dxa"/>
-          </w:tcPr>
-          <w:p>
-            <w:pPr>
-              <w:rPr>
-                <w:lang w:val="es-ES"/>
-              </w:rPr>
-            </w:pPr>
-            <w:r>
-              <w:rPr>
-                <w:lang w:val="es-ES"/>
-              </w:rPr>
-              <w:t>A2</w:t>
-            </w:r>
-          </w:p>
-        </w:tc>
-        <w:tc>
-          <w:tcPr>
-            <w:tcW w:w="2113" w:type="dxa"/>
-          </w:tcPr>
-          <w:p>
-            <w:pPr>
-              <w:cnfStyle w:val="000000100000" w:firstRow="0" w:lastRow="0" w:firstColumn="0" w:lastColumn="0" w:oddVBand="0" w:evenVBand="0" w:oddHBand="1" w:evenHBand="0" w:firstRowFirstColumn="0" w:firstRowLastColumn="0" w:lastRowFirstColumn="0" w:lastRowLastColumn="0"/>
-              <w:rPr>
-                <w:lang w:val="es-ES"/>
-              </w:rPr>
-            </w:pPr>
-            <w:r>
-              <w:rPr>
-                <w:lang w:val="es-ES"/>
-              </w:rPr>
-              <w:t>Entrada</w:t>
-            </w:r>
-          </w:p>
-        </w:tc>
-        <w:tc>
-          <w:tcPr>
-            <w:tcW w:w="5805" w:type="dxa"/>
-          </w:tcPr>
-          <w:p>
-            <w:pPr>
-              <w:cnfStyle w:val="000000100000" w:firstRow="0" w:lastRow="0" w:firstColumn="0" w:lastColumn="0" w:oddVBand="0" w:evenVBand="0" w:oddHBand="1" w:evenHBand="0" w:firstRowFirstColumn="0" w:firstRowLastColumn="0" w:lastRowFirstColumn="0" w:lastRowLastColumn="0"/>
-              <w:rPr>
-                <w:lang w:val="es-ES"/>
-              </w:rPr>
-            </w:pPr>
-            <w:r>
-              <w:rPr>
-                <w:lang w:val="es-ES"/>
-              </w:rPr>
-              <w:t>Sensor de temperatura analógico</w:t>
+              <w:t>Sensor de tensión analógico</w:t>
             </w:r>
           </w:p>
         </w:tc>
@@ -998,14 +694,6 @@
       </w:r>
       <w:r>
         <w:rPr>
-          <w:b/>
-          <w:bCs/>
-          <w:lang w:val="es-ES"/>
-        </w:rPr>
-        <w:t>1</w:t>
-      </w:r>
-      <w:r>
-        <w:rPr>
           <w:lang w:val="es-ES"/>
         </w:rPr>
         <w:t>: Tiempo mínimo entre 2 riego</w:t>
@@ -1028,7 +716,7 @@
         <w:rPr>
           <w:lang w:val="es-ES"/>
         </w:rPr>
-        <w:t xml:space="preserve"> para la válvula 1</w:t>
+        <w:t xml:space="preserve"> para la válvula</w:t>
       </w:r>
       <w:r>
         <w:rPr>
@@ -1057,27 +745,19 @@
           <w:bCs/>
           <w:lang w:val="es-ES"/>
         </w:rPr>
-        <w:t>TIME_BETWEEN_IRRIGATIONS</w:t>
-      </w:r>
-      <w:r>
-        <w:rPr>
-          <w:b/>
-          <w:bCs/>
-          <w:lang w:val="es-ES"/>
-        </w:rPr>
-        <w:t>1</w:t>
-      </w:r>
-      <w:r>
-        <w:rPr>
-          <w:lang w:val="es-ES"/>
-        </w:rPr>
-        <w:t>: Tiempo mínimo entre 2 riego</w:t>
-      </w:r>
-      <w:r>
-        <w:rPr>
-          <w:lang w:val="es-ES"/>
-        </w:rPr>
-        <w:t xml:space="preserve">s consecutivos en </w:t>
+        <w:t>EFFECTIVE_IRRIGATION_TIME</w:t>
+      </w:r>
+      <w:r>
+        <w:rPr>
+          <w:lang w:val="es-ES"/>
+        </w:rPr>
+        <w:t>: Duración del riego de</w:t>
+      </w:r>
+      <w:r>
+        <w:rPr>
+          <w:lang w:val="es-ES"/>
+        </w:rPr>
+        <w:t xml:space="preserve">sde que se pulsa el botón en </w:t>
       </w:r>
       <w:r>
         <w:rPr>
@@ -1091,7 +771,13 @@
         <w:rPr>
           <w:lang w:val="es-ES"/>
         </w:rPr>
-        <w:t xml:space="preserve"> para la válvula 2.</w:t>
+        <w:t xml:space="preserve"> para la válvula</w:t>
+      </w:r>
+      <w:r>
+        <w:rPr>
+          <w:lang w:val="es-ES"/>
+        </w:rPr>
+        <w:t>.</w:t>
       </w:r>
     </w:p>
     <w:p>
@@ -1114,27 +800,25 @@
           <w:bCs/>
           <w:lang w:val="es-ES"/>
         </w:rPr>
-        <w:t>EFFECTIVE_IRRIGATION_TIME</w:t>
-      </w:r>
-      <w:r>
-        <w:rPr>
-          <w:b/>
-          <w:bCs/>
-          <w:lang w:val="es-ES"/>
-        </w:rPr>
-        <w:t>1</w:t>
-      </w:r>
-      <w:r>
-        <w:rPr>
-          <w:lang w:val="es-ES"/>
-        </w:rPr>
-        <w:t>: Duración del riego de</w:t>
-      </w:r>
-      <w:r>
-        <w:rPr>
-          <w:lang w:val="es-ES"/>
-        </w:rPr>
-        <w:t xml:space="preserve">sde que se pulsa el botón en </w:t>
+        <w:t xml:space="preserve">BUTTON_SAFETY_TIME: </w:t>
+      </w:r>
+      <w:r>
+        <w:rPr>
+          <w:lang w:val="es-ES"/>
+        </w:rPr>
+        <w:t>Tiempo que de</w:t>
+      </w:r>
+      <w:r>
+        <w:rPr>
+          <w:lang w:val="es-ES"/>
+        </w:rPr>
+        <w:t>be mantenerse el botón pulsado para que se interprete que está roto</w:t>
+      </w:r>
+      <w:r>
+        <w:rPr>
+          <w:lang w:val="es-ES"/>
+        </w:rPr>
+        <w:t xml:space="preserve"> (en </w:t>
       </w:r>
       <w:r>
         <w:rPr>
@@ -1148,7 +832,7 @@
         <w:rPr>
           <w:lang w:val="es-ES"/>
         </w:rPr>
-        <w:t xml:space="preserve"> para la válvula 1</w:t>
+        <w:t>)</w:t>
       </w:r>
       <w:r>
         <w:rPr>
@@ -1177,41 +861,31 @@
           <w:bCs/>
           <w:lang w:val="es-ES"/>
         </w:rPr>
-        <w:t>EFFECTIVE_IRRIGATION_TIME</w:t>
-      </w:r>
-      <w:r>
-        <w:rPr>
-          <w:b/>
-          <w:bCs/>
-          <w:lang w:val="es-ES"/>
-        </w:rPr>
-        <w:t>2</w:t>
-      </w:r>
-      <w:r>
-        <w:rPr>
-          <w:lang w:val="es-ES"/>
-        </w:rPr>
-        <w:t>: Duración del riego de</w:t>
-      </w:r>
-      <w:r>
-        <w:rPr>
-          <w:lang w:val="es-ES"/>
-        </w:rPr>
-        <w:t xml:space="preserve">sde que se pulsa el botón en </w:t>
-      </w:r>
-      <w:r>
-        <w:rPr>
-          <w:b/>
-          <w:bCs/>
-          <w:lang w:val="es-ES"/>
-        </w:rPr>
-        <w:t>segundos</w:t>
-      </w:r>
-      <w:r>
-        <w:rPr>
-          <w:lang w:val="es-ES"/>
-        </w:rPr>
-        <w:t xml:space="preserve"> para la válvula 2.</w:t>
+        <w:t xml:space="preserve">FLOW_CONVERSION_FACTOR: </w:t>
+      </w:r>
+      <w:r>
+        <w:rPr>
+          <w:lang w:val="es-ES"/>
+        </w:rPr>
+        <w:t>Factor de conversión</w:t>
+      </w:r>
+      <w:r>
+        <w:rPr>
+          <w:lang w:val="es-ES"/>
+        </w:rPr>
+        <w:t xml:space="preserve"> para el cálculo del flujo en L/min</w:t>
+      </w:r>
+      <w:r>
+        <w:rPr>
+          <w:lang w:val="es-ES"/>
+        </w:rPr>
+        <w:t>.</w:t>
+      </w:r>
+      <w:r>
+        <w:rPr>
+          <w:lang w:val="es-ES"/>
+        </w:rPr>
+        <w:t xml:space="preserve">  a partir de los pulsos por segundo. Su valor nominal es de 7,11.</w:t>
       </w:r>
     </w:p>
     <w:p>
@@ -1234,45 +908,19 @@
           <w:bCs/>
           <w:lang w:val="es-ES"/>
         </w:rPr>
-        <w:t xml:space="preserve">BUTTON_SAFETY_TIME1: </w:t>
-      </w:r>
-      <w:r>
-        <w:rPr>
-          <w:lang w:val="es-ES"/>
-        </w:rPr>
-        <w:t>Tiempo que de</w:t>
-      </w:r>
-      <w:r>
-        <w:rPr>
-          <w:lang w:val="es-ES"/>
-        </w:rPr>
-        <w:t>be mantenerse el botón 1 pulsado para que se interprete que está roto</w:t>
-      </w:r>
-      <w:r>
-        <w:rPr>
-          <w:lang w:val="es-ES"/>
-        </w:rPr>
-        <w:t xml:space="preserve"> (en </w:t>
-      </w:r>
-      <w:r>
-        <w:rPr>
-          <w:b/>
-          <w:bCs/>
-          <w:lang w:val="es-ES"/>
-        </w:rPr>
-        <w:t>segundos</w:t>
-      </w:r>
-      <w:r>
-        <w:rPr>
-          <w:lang w:val="es-ES"/>
-        </w:rPr>
-        <w:t>)</w:t>
-      </w:r>
-      <w:r>
-        <w:rPr>
-          <w:lang w:val="es-ES"/>
-        </w:rPr>
-        <w:t>.</w:t>
+        <w:t>VOLTAGE_THRESHOLD</w:t>
+      </w:r>
+      <w:r>
+        <w:rPr>
+          <w:lang w:val="es-ES"/>
+        </w:rPr>
+        <w:t>: Valor mínimo del</w:t>
+      </w:r>
+      <w:r>
+        <w:rPr>
+          <w:lang w:val="es-ES"/>
+        </w:rPr>
+        <w:t xml:space="preserve"> voltaje de la batería en voltios que se considera necesario para el funcionamiento de la válvula. Si la tensión cae por debajo de este valor, el relé se apagará por seguridad y se enviará una alerta SMS.</w:t>
       </w:r>
     </w:p>
     <w:p>
@@ -1295,61 +943,19 @@
           <w:bCs/>
           <w:lang w:val="es-ES"/>
         </w:rPr>
-        <w:t>BUTTON_SAFETY_TIME</w:t>
-      </w:r>
-      <w:r>
-        <w:rPr>
-          <w:b/>
-          <w:bCs/>
-          <w:lang w:val="es-ES"/>
-        </w:rPr>
-        <w:t>2</w:t>
-      </w:r>
-      <w:r>
-        <w:rPr>
-          <w:b/>
-          <w:bCs/>
-          <w:lang w:val="es-ES"/>
-        </w:rPr>
-        <w:t xml:space="preserve">: </w:t>
-      </w:r>
-      <w:r>
-        <w:rPr>
-          <w:lang w:val="es-ES"/>
-        </w:rPr>
-        <w:t>Tiempo que de</w:t>
-      </w:r>
-      <w:r>
-        <w:rPr>
-          <w:lang w:val="es-ES"/>
-        </w:rPr>
-        <w:t>be mantenerse el botón 2 pulsado para que se interprete que está roto</w:t>
-      </w:r>
-      <w:r>
-        <w:rPr>
-          <w:lang w:val="es-ES"/>
-        </w:rPr>
-        <w:t xml:space="preserve"> (en </w:t>
-      </w:r>
-      <w:r>
-        <w:rPr>
-          <w:b/>
-          <w:bCs/>
-          <w:lang w:val="es-ES"/>
-        </w:rPr>
-        <w:t>segundos</w:t>
-      </w:r>
-      <w:r>
-        <w:rPr>
-          <w:lang w:val="es-ES"/>
-        </w:rPr>
-        <w:t>)</w:t>
-      </w:r>
-      <w:r>
-        <w:rPr>
-          <w:lang w:val="es-ES"/>
-        </w:rPr>
-        <w:t>.</w:t>
+        <w:t>PHONE_NUMBER</w:t>
+      </w:r>
+      <w:r>
+        <w:rPr>
+          <w:lang w:val="es-ES"/>
+        </w:rPr>
+        <w:t>: String con el número</w:t>
+      </w:r>
+      <w:r>
+        <w:rPr>
+          <w:lang w:val="es-ES"/>
+        </w:rPr>
+        <w:t xml:space="preserve"> de teléfono al que se deben mandar las alertas y SMS con medidas periódicas. Incluir el prefijo del país (+34).</w:t>
       </w:r>
     </w:p>
     <w:p>
@@ -1372,31 +978,13 @@
           <w:bCs/>
           <w:lang w:val="es-ES"/>
         </w:rPr>
-        <w:t xml:space="preserve">FLOW_CONVERSION_FACTOR: </w:t>
-      </w:r>
-      <w:r>
-        <w:rPr>
-          <w:lang w:val="es-ES"/>
-        </w:rPr>
-        <w:t>Factor de conversión</w:t>
-      </w:r>
-      <w:r>
-        <w:rPr>
-          <w:lang w:val="es-ES"/>
-        </w:rPr>
-        <w:t xml:space="preserve"> para el cálculo del flujo en L/min</w:t>
-      </w:r>
-      <w:r>
-        <w:rPr>
-          <w:lang w:val="es-ES"/>
-        </w:rPr>
-        <w:t>.</w:t>
-      </w:r>
-      <w:r>
-        <w:rPr>
-          <w:lang w:val="es-ES"/>
-        </w:rPr>
-        <w:t xml:space="preserve">  a partir de los pulsos por segundo. Su valor nominal es de 7,11.</w:t>
+        <w:t>BUFFER_SIZE</w:t>
+      </w:r>
+      <w:r>
+        <w:rPr>
+          <w:lang w:val="es-ES"/>
+        </w:rPr>
+        <w:t>: Tamaño máximo en bytes del buffer para mensajes recibidos por el SIM800. Cuidado con aumentarlo demasiado, podrían causarse problemas de memoria.</w:t>
       </w:r>
     </w:p>
     <w:p>
@@ -1419,13 +1007,13 @@
           <w:bCs/>
           <w:lang w:val="es-ES"/>
         </w:rPr>
-        <w:t xml:space="preserve">HUMIDITY_THRESHOLD: </w:t>
-      </w:r>
-      <w:r>
-        <w:rPr>
-          <w:lang w:val="es-ES"/>
-        </w:rPr>
-        <w:t>Valor máximo de la humedad por encima de la cual no se producirá el riego. Entre 0 y 1023.</w:t>
+        <w:t>STATUS_COMMAND</w:t>
+      </w:r>
+      <w:r>
+        <w:rPr>
+          <w:lang w:val="es-ES"/>
+        </w:rPr>
+        <w:t>: Comando que se debe enviar por SMS para pedir el estado. Su valor por defecto es ESTADO.</w:t>
       </w:r>
     </w:p>
     <w:p>
@@ -1448,13 +1036,49 @@
           <w:bCs/>
           <w:lang w:val="es-ES"/>
         </w:rPr>
-        <w:t xml:space="preserve">TEMPERATURE_THRESHOLD: </w:t>
-      </w:r>
-      <w:r>
-        <w:rPr>
-          <w:lang w:val="es-ES"/>
-        </w:rPr>
-        <w:t>Valor mínimo de la temperatura por debajo de la cual no se producirá el riego. Entre 0 y 1023.</w:t>
+        <w:t>IRRIGATION_COMMAND</w:t>
+      </w:r>
+      <w:r>
+        <w:rPr>
+          <w:lang w:val="es-ES"/>
+        </w:rPr>
+        <w:t xml:space="preserve">: Comando SMS para </w:t>
+      </w:r>
+      <w:r>
+        <w:rPr>
+          <w:lang w:val="es-ES"/>
+        </w:rPr>
+        <w:t>solicitar el riego</w:t>
+      </w:r>
+      <w:r>
+        <w:rPr>
+          <w:lang w:val="es-ES"/>
+        </w:rPr>
+        <w:t xml:space="preserve"> de la válvula</w:t>
+      </w:r>
+      <w:r>
+        <w:rPr>
+          <w:lang w:val="es-ES"/>
+        </w:rPr>
+        <w:t>. Su valor</w:t>
+      </w:r>
+      <w:r>
+        <w:rPr>
+          <w:lang w:val="es-ES"/>
+        </w:rPr>
+        <w:t xml:space="preserve"> </w:t>
+      </w:r>
+      <w:r>
+        <w:rPr>
+          <w:lang w:val="es-ES"/>
+        </w:rPr>
+        <w:t>es RIEGO</w:t>
+      </w:r>
+      <w:r>
+        <w:rPr>
+          <w:lang w:val="es-ES"/>
+        </w:rPr>
+        <w:t>.</w:t>
       </w:r>
     </w:p>
     <w:p>
@@ -1477,19 +1101,13 @@
           <w:bCs/>
           <w:lang w:val="es-ES"/>
         </w:rPr>
-        <w:t>VOLTAGE_THRESHOLD</w:t>
-      </w:r>
-      <w:r>
-        <w:rPr>
-          <w:lang w:val="es-ES"/>
-        </w:rPr>
-        <w:t>: Valor mínimo del</w:t>
-      </w:r>
-      <w:r>
-        <w:rPr>
-          <w:lang w:val="es-ES"/>
-        </w:rPr>
-        <w:t xml:space="preserve"> voltaje de la batería en voltios que se considera necesario para el funcionamiento de la válvula. Si la tensión cae por debajo de este valor, el relé se apagará por seguridad y se enviará una alerta SMS.</w:t>
+        <w:t xml:space="preserve">CLOSE_COMMAND: </w:t>
+      </w:r>
+      <w:r>
+        <w:rPr>
+          <w:lang w:val="es-ES"/>
+        </w:rPr>
+        <w:t>Comando que se debe enviar por SMS para forzar el cierre del relé de seguridad. Cuando el sistema se reinicia, se volverá a abrir.</w:t>
       </w:r>
     </w:p>
     <w:p>
@@ -1512,19 +1130,39 @@
           <w:bCs/>
           <w:lang w:val="es-ES"/>
         </w:rPr>
-        <w:t>PHONE_NUMBER</w:t>
-      </w:r>
-      <w:r>
-        <w:rPr>
-          <w:lang w:val="es-ES"/>
-        </w:rPr>
-        <w:t>: String con el número</w:t>
-      </w:r>
-      <w:r>
-        <w:rPr>
-          <w:lang w:val="es-ES"/>
-        </w:rPr>
-        <w:t xml:space="preserve"> de teléfono al que se deben mandar las alertas y SMS con medidas periódicas. Incluir el prefijo del país (+34).</w:t>
+        <w:t>EEPROM_WRITE_SAMPLE_TIME</w:t>
+      </w:r>
+      <w:r>
+        <w:rPr>
+          <w:lang w:val="es-ES"/>
+        </w:rPr>
+        <w:t>: Tiempo</w:t>
+      </w:r>
+      <w:r>
+        <w:rPr>
+          <w:lang w:val="es-ES"/>
+        </w:rPr>
+        <w:t xml:space="preserve"> en </w:t>
+      </w:r>
+      <w:r>
+        <w:rPr>
+          <w:b/>
+          <w:bCs/>
+          <w:lang w:val="es-ES"/>
+        </w:rPr>
+        <w:t>minutos</w:t>
+      </w:r>
+      <w:r>
+        <w:rPr>
+          <w:lang w:val="es-ES"/>
+        </w:rPr>
+        <w:t xml:space="preserve"> entre e</w:t>
+      </w:r>
+      <w:r>
+        <w:rPr>
+          <w:lang w:val="es-ES"/>
+        </w:rPr>
+        <w:t>scrituras a la memoria interna y envío de medidas periódicas por SMS. 1440 = 24 horas.</w:t>
       </w:r>
     </w:p>
     <w:p>
@@ -1547,257 +1185,6 @@
           <w:bCs/>
           <w:lang w:val="es-ES"/>
         </w:rPr>
-        <w:lastRenderedPageBreak/>
-        <w:t>BUFFER_SIZE</w:t>
-      </w:r>
-      <w:r>
-        <w:rPr>
-          <w:lang w:val="es-ES"/>
-        </w:rPr>
-        <w:t>: Tamaño máximo en bytes del buffer para mensajes recibidos por el SIM800. Cuidado con aumentarlo demasiado, podrían causarse problemas de memoria.</w:t>
-      </w:r>
-    </w:p>
-    <w:p>
-      <w:pPr>
-        <w:pStyle w:val="ListParagraph"/>
-        <w:numPr>
-          <w:ilvl w:val="0"/>
-          <w:numId w:val="3"/>
-        </w:numPr>
-        <w:jc w:val="both"/>
-        <w:rPr>
-          <w:b/>
-          <w:bCs/>
-          <w:lang w:val="es-ES"/>
-        </w:rPr>
-      </w:pPr>
-      <w:r>
-        <w:rPr>
-          <w:b/>
-          <w:bCs/>
-          <w:lang w:val="es-ES"/>
-        </w:rPr>
-        <w:t>STATUS_COMMAND</w:t>
-      </w:r>
-      <w:r>
-        <w:rPr>
-          <w:lang w:val="es-ES"/>
-        </w:rPr>
-        <w:t>: Comando que se debe enviar por SMS para pedir el estado. Su valor por defecto es ESTADO.</w:t>
-      </w:r>
-    </w:p>
-    <w:p>
-      <w:pPr>
-        <w:pStyle w:val="ListParagraph"/>
-        <w:numPr>
-          <w:ilvl w:val="0"/>
-          <w:numId w:val="3"/>
-        </w:numPr>
-        <w:jc w:val="both"/>
-        <w:rPr>
-          <w:b/>
-          <w:bCs/>
-          <w:lang w:val="es-ES"/>
-        </w:rPr>
-      </w:pPr>
-      <w:r>
-        <w:rPr>
-          <w:b/>
-          <w:bCs/>
-          <w:lang w:val="es-ES"/>
-        </w:rPr>
-        <w:t>IRRIGATION_COMMAND1</w:t>
-      </w:r>
-      <w:r>
-        <w:rPr>
-          <w:lang w:val="es-ES"/>
-        </w:rPr>
-        <w:t xml:space="preserve">: Comando SMS para </w:t>
-      </w:r>
-      <w:r>
-        <w:rPr>
-          <w:lang w:val="es-ES"/>
-        </w:rPr>
-        <w:t>solicitar el riego</w:t>
-      </w:r>
-      <w:r>
-        <w:rPr>
-          <w:lang w:val="es-ES"/>
-        </w:rPr>
-        <w:t xml:space="preserve"> de la válvula 1</w:t>
-      </w:r>
-      <w:r>
-        <w:rPr>
-          <w:lang w:val="es-ES"/>
-        </w:rPr>
-        <w:t>. Su valor</w:t>
-      </w:r>
-      <w:r>
-        <w:rPr>
-          <w:lang w:val="es-ES"/>
-        </w:rPr>
-        <w:t xml:space="preserve"> </w:t>
-      </w:r>
-      <w:r>
-        <w:rPr>
-          <w:lang w:val="es-ES"/>
-        </w:rPr>
-        <w:t>es RIEGO</w:t>
-      </w:r>
-      <w:r>
-        <w:rPr>
-          <w:lang w:val="es-ES"/>
-        </w:rPr>
-        <w:t>1.</w:t>
-      </w:r>
-    </w:p>
-    <w:p>
-      <w:pPr>
-        <w:pStyle w:val="ListParagraph"/>
-        <w:numPr>
-          <w:ilvl w:val="0"/>
-          <w:numId w:val="3"/>
-        </w:numPr>
-        <w:jc w:val="both"/>
-        <w:rPr>
-          <w:b/>
-          <w:bCs/>
-          <w:lang w:val="es-ES"/>
-        </w:rPr>
-      </w:pPr>
-      <w:r>
-        <w:rPr>
-          <w:b/>
-          <w:bCs/>
-          <w:lang w:val="es-ES"/>
-        </w:rPr>
-        <w:t>IRRIGATION_COMMAND</w:t>
-      </w:r>
-      <w:r>
-        <w:rPr>
-          <w:b/>
-          <w:bCs/>
-          <w:lang w:val="es-ES"/>
-        </w:rPr>
-        <w:t>2</w:t>
-      </w:r>
-      <w:r>
-        <w:rPr>
-          <w:lang w:val="es-ES"/>
-        </w:rPr>
-        <w:t xml:space="preserve">: Comando SMS para </w:t>
-      </w:r>
-      <w:r>
-        <w:rPr>
-          <w:lang w:val="es-ES"/>
-        </w:rPr>
-        <w:t>solicitar el riego de la válvula 2. Su valor es RIEGO2.</w:t>
-      </w:r>
-    </w:p>
-    <w:p>
-      <w:pPr>
-        <w:pStyle w:val="ListParagraph"/>
-        <w:numPr>
-          <w:ilvl w:val="0"/>
-          <w:numId w:val="3"/>
-        </w:numPr>
-        <w:jc w:val="both"/>
-        <w:rPr>
-          <w:b/>
-          <w:bCs/>
-          <w:lang w:val="es-ES"/>
-        </w:rPr>
-      </w:pPr>
-      <w:r>
-        <w:rPr>
-          <w:b/>
-          <w:bCs/>
-          <w:lang w:val="es-ES"/>
-        </w:rPr>
-        <w:t xml:space="preserve">CLOSE_COMMAND: </w:t>
-      </w:r>
-      <w:r>
-        <w:rPr>
-          <w:lang w:val="es-ES"/>
-        </w:rPr>
-        <w:t>Comando que se debe enviar por SMS para forzar el cierre del relé de seguridad. Cuando el sistema se reinicia, se volverá a abrir.</w:t>
-      </w:r>
-    </w:p>
-    <w:p>
-      <w:pPr>
-        <w:pStyle w:val="ListParagraph"/>
-        <w:numPr>
-          <w:ilvl w:val="0"/>
-          <w:numId w:val="3"/>
-        </w:numPr>
-        <w:jc w:val="both"/>
-        <w:rPr>
-          <w:b/>
-          <w:bCs/>
-          <w:lang w:val="es-ES"/>
-        </w:rPr>
-      </w:pPr>
-      <w:r>
-        <w:rPr>
-          <w:b/>
-          <w:bCs/>
-          <w:lang w:val="es-ES"/>
-        </w:rPr>
-        <w:t>EEPROM_WRITE_SAMPLE_TIME</w:t>
-      </w:r>
-      <w:r>
-        <w:rPr>
-          <w:lang w:val="es-ES"/>
-        </w:rPr>
-        <w:t>: Tiempo</w:t>
-      </w:r>
-      <w:r>
-        <w:rPr>
-          <w:lang w:val="es-ES"/>
-        </w:rPr>
-        <w:t xml:space="preserve"> en </w:t>
-      </w:r>
-      <w:r>
-        <w:rPr>
-          <w:b/>
-          <w:bCs/>
-          <w:lang w:val="es-ES"/>
-        </w:rPr>
-        <w:t>minutos</w:t>
-      </w:r>
-      <w:r>
-        <w:rPr>
-          <w:lang w:val="es-ES"/>
-        </w:rPr>
-        <w:t xml:space="preserve"> entre e</w:t>
-      </w:r>
-      <w:r>
-        <w:rPr>
-          <w:lang w:val="es-ES"/>
-        </w:rPr>
-        <w:t>scrituras a la memoria interna y envío de medidas periódicas por SMS. 1440 = 24 horas.</w:t>
-      </w:r>
-    </w:p>
-    <w:p>
-      <w:pPr>
-        <w:pStyle w:val="ListParagraph"/>
-        <w:numPr>
-          <w:ilvl w:val="0"/>
-          <w:numId w:val="3"/>
-        </w:numPr>
-        <w:jc w:val="both"/>
-        <w:rPr>
-          <w:b/>
-          <w:bCs/>
-          <w:lang w:val="es-ES"/>
-        </w:rPr>
-      </w:pPr>
-      <w:r>
-        <w:rPr>
-          <w:b/>
-          <w:bCs/>
-          <w:lang w:val="es-ES"/>
-        </w:rPr>
         <w:t xml:space="preserve">EEPROM_ADDRESS: </w:t>
       </w:r>
       <w:r>
@@ -1820,6 +1207,7 @@
         <w:rPr>
           <w:lang w:val="es-ES"/>
         </w:rPr>
+        <w:lastRenderedPageBreak/>
         <w:t>Configuración de pruebas (DEBUG)</w:t>
       </w:r>
       <w:bookmarkEnd w:id="3"/>
@@ -2165,14 +1553,7 @@
         <w:rPr>
           <w:lang w:val="es-ES"/>
         </w:rPr>
-        <w:t xml:space="preserve">Se lee el buffer de comunicación con el SIM800 para comprobar si hay algún mensaje por parte del módulo (que pueden ser tanto mensajes de estado del sistema, por </w:t>
-      </w:r>
-      <w:r>
-        <w:rPr>
-          <w:lang w:val="es-ES"/>
-        </w:rPr>
-        <w:lastRenderedPageBreak/>
-        <w:t>ejemplo, que se haya perdido la cobertura, o que haya una llamada entrante) como un SMS recibido.</w:t>
+        <w:t>Se lee el buffer de comunicación con el SIM800 para comprobar si hay algún mensaje por parte del módulo (que pueden ser tanto mensajes de estado del sistema, por ejemplo, que se haya perdido la cobertura, o que haya una llamada entrante) como un SMS recibido.</w:t>
       </w:r>
     </w:p>
     <w:p>
@@ -2251,21 +1632,7 @@
           <w:bCs/>
           <w:lang w:val="es-ES"/>
         </w:rPr>
-        <w:t xml:space="preserve">IRRIGATION_COMMAND1 </w:t>
-      </w:r>
-      <w:r>
-        <w:rPr>
-          <w:lang w:val="es-ES"/>
-        </w:rPr>
-        <w:t xml:space="preserve">o </w:t>
-      </w:r>
-      <w:r>
-        <w:rPr>
-          <w:b/>
-          <w:bCs/>
-          <w:lang w:val="es-ES"/>
-        </w:rPr>
-        <w:t xml:space="preserve">IRRIGATION_COMMAND2: </w:t>
+        <w:t xml:space="preserve">IRRIGATION_COMMAND: </w:t>
       </w:r>
       <w:r>
         <w:rPr>
@@ -2286,14 +1653,6 @@
           <w:lang w:val="es-ES"/>
         </w:rPr>
         <w:t>TIME_BETWEEN_IRRIGATIONS</w:t>
-      </w:r>
-      <w:r>
-        <w:rPr>
-          <w:b/>
-          <w:bCs/>
-          <w:lang w:val="es-ES"/>
-        </w:rPr>
-        <w:t xml:space="preserve"> (1 ó 2)</w:t>
       </w:r>
       <w:r>
         <w:rPr>
@@ -2365,6 +1724,7 @@
         <w:rPr>
           <w:lang w:val="es-ES"/>
         </w:rPr>
+        <w:lastRenderedPageBreak/>
         <w:t xml:space="preserve">Se lee el tiempo actual para ver si ha pasado suficiente tiempo desde la última medición de los sensores. Si ha pasado un tiempo superior a </w:t>
       </w:r>
       <w:r>
@@ -2437,13 +1797,7 @@
         <w:rPr>
           <w:lang w:val="es-ES"/>
         </w:rPr>
-        <w:t xml:space="preserve"> </w:t>
-      </w:r>
-      <w:r>
-        <w:rPr>
-          <w:lang w:val="es-ES"/>
-        </w:rPr>
-        <w:t>Por seguridad, se envían los litros actuales consumidos con el SMS.</w:t>
+        <w:t xml:space="preserve"> Por seguridad, se envían los litros actuales consumidos con el SMS.</w:t>
       </w:r>
     </w:p>
     <w:p>
@@ -2522,7 +1876,7 @@
           <w:bCs/>
           <w:lang w:val="es-ES"/>
         </w:rPr>
-        <w:t>BUTTON_SAFETY_TIME (1 ó 2)</w:t>
+        <w:t>BUTTON_SAFETY_TIME</w:t>
       </w:r>
       <w:r>
         <w:rPr>
@@ -2554,7 +1908,7 @@
 </file>
 
 <file path=word/numbering.xml><?xml version="1.0" encoding="utf-8"?>
-<w:numbering xmlns:wpc="http://schemas.microsoft.com/office/word/2010/wordprocessingCanvas" xmlns:cx="http://schemas.microsoft.com/office/drawing/2014/chartex" xmlns:cx1="http://schemas.microsoft.com/office/drawing/2015/9/8/chartex" xmlns:cx2="http://schemas.microsoft.com/office/drawing/2015/10/21/chartex" xmlns:cx3="http://schemas.microsoft.com/office/drawing/2016/5/9/chartex" xmlns:cx4="http://schemas.microsoft.com/office/drawing/2016/5/10/chartex" xmlns:cx5="http://schemas.microsoft.com/office/drawing/2016/5/11/chartex" xmlns:cx6="http://schemas.microsoft.com/office/drawing/2016/5/12/chartex" xmlns:cx7="http://schemas.microsoft.com/office/drawing/2016/5/13/chartex" xmlns:cx8="http://schemas.microsoft.com/office/drawing/2016/5/14/chartex" xmlns:mc="http://schemas.openxmlformats.org/markup-compatibility/2006" xmlns:aink="http://schemas.microsoft.com/office/drawing/2016/ink" xmlns:am3d="http://schemas.microsoft.com/office/drawing/2017/model3d" xmlns:o="urn:schemas-microsoft-com:office:office" xmlns:r="http://schemas.openxmlformats.org/officeDocument/2006/relationships" xmlns:m="http://schemas.openxmlformats.org/officeDocument/2006/math" xmlns:v="urn:schemas-microsoft-com:vml" xmlns:wp14="http://schemas.microsoft.com/office/word/2010/wordprocessingDrawing" xmlns:wp="http://schemas.openxmlformats.org/drawingml/2006/wordprocessingDrawing" xmlns:w10="urn:schemas-microsoft-com:office:word" xmlns:w="http://schemas.openxmlformats.org/wordprocessingml/2006/main" xmlns:w14="http://schemas.microsoft.com/office/word/2010/wordml" xmlns:w15="http://schemas.microsoft.com/office/word/2012/wordml" xmlns:w16cex="http://schemas.microsoft.com/office/word/2018/wordml/cex" xmlns:w16cid="http://schemas.microsoft.com/office/word/2016/wordml/cid" xmlns:w16="http://schemas.microsoft.com/office/word/2018/wordml" xmlns:w16sdtdh="http://schemas.microsoft.com/office/word/2020/wordml/sdtdatahash" xmlns:w16se="http://schemas.microsoft.com/office/word/2015/wordml/symex" xmlns:wpg="http://schemas.microsoft.com/office/word/2010/wordprocessingGroup" xmlns:wpi="http://schemas.microsoft.com/office/word/2010/wordprocessingInk" xmlns:wne="http://schemas.microsoft.com/office/word/2006/wordml" xmlns:wps="http://schemas.microsoft.com/office/word/2010/wordprocessingShape" mc:Ignorable="w14 w15 w16se w16cid w16 w16cex w16sdtdh wp14">
+<w:numbering xmlns:wpc="http://schemas.microsoft.com/office/word/2010/wordprocessingCanvas" xmlns:cx="http://schemas.microsoft.com/office/drawing/2014/chartex" xmlns:cx1="http://schemas.microsoft.com/office/drawing/2015/9/8/chartex" xmlns:cx2="http://schemas.microsoft.com/office/drawing/2015/10/21/chartex" xmlns:cx3="http://schemas.microsoft.com/office/drawing/2016/5/9/chartex" xmlns:cx4="http://schemas.microsoft.com/office/drawing/2016/5/10/chartex" xmlns:cx5="http://schemas.microsoft.com/office/drawing/2016/5/11/chartex" xmlns:cx6="http://schemas.microsoft.com/office/drawing/2016/5/12/chartex" xmlns:cx7="http://schemas.microsoft.com/office/drawing/2016/5/13/chartex" xmlns:cx8="http://schemas.microsoft.com/office/drawing/2016/5/14/chartex" xmlns:mc="http://schemas.openxmlformats.org/markup-compatibility/2006" xmlns:aink="http://schemas.microsoft.com/office/drawing/2016/ink" xmlns:am3d="http://schemas.microsoft.com/office/drawing/2017/model3d" xmlns:o="urn:schemas-microsoft-com:office:office" xmlns:oel="http://schemas.microsoft.com/office/2019/extlst" xmlns:r="http://schemas.openxmlformats.org/officeDocument/2006/relationships" xmlns:m="http://schemas.openxmlformats.org/officeDocument/2006/math" xmlns:v="urn:schemas-microsoft-com:vml" xmlns:wp14="http://schemas.microsoft.com/office/word/2010/wordprocessingDrawing" xmlns:wp="http://schemas.openxmlformats.org/drawingml/2006/wordprocessingDrawing" xmlns:w10="urn:schemas-microsoft-com:office:word" xmlns:w="http://schemas.openxmlformats.org/wordprocessingml/2006/main" xmlns:w14="http://schemas.microsoft.com/office/word/2010/wordml" xmlns:w15="http://schemas.microsoft.com/office/word/2012/wordml" xmlns:w16cex="http://schemas.microsoft.com/office/word/2018/wordml/cex" xmlns:w16cid="http://schemas.microsoft.com/office/word/2016/wordml/cid" xmlns:w16="http://schemas.microsoft.com/office/word/2018/wordml" xmlns:w16sdtdh="http://schemas.microsoft.com/office/word/2020/wordml/sdtdatahash" xmlns:w16se="http://schemas.microsoft.com/office/word/2015/wordml/symex" xmlns:wpg="http://schemas.microsoft.com/office/word/2010/wordprocessingGroup" xmlns:wpi="http://schemas.microsoft.com/office/word/2010/wordprocessingInk" xmlns:wne="http://schemas.microsoft.com/office/word/2006/wordml" xmlns:wps="http://schemas.microsoft.com/office/word/2010/wordprocessingShape" mc:Ignorable="w14 w15 w16se w16cid w16 w16cex w16sdtdh wp14">
   <w:abstractNum w:abstractNumId="0" w15:restartNumberingAfterBreak="0">
     <w:nsid w:val="099B265C"/>
     <w:multiLevelType w:val="multilevel"/>

</xml_diff>

<commit_message>
Updated code to include DHT sensor on A1 and light sensor on A2
</commit_message>
<xml_diff>
--- a/Manual.docx
+++ b/Manual.docx
@@ -1,6 +1,6 @@
 
 <file path=word/document.xml><?xml version="1.0" encoding="utf-8"?>
-<w:document xmlns:wpc="http://schemas.microsoft.com/office/word/2010/wordprocessingCanvas" xmlns:cx="http://schemas.microsoft.com/office/drawing/2014/chartex" xmlns:cx1="http://schemas.microsoft.com/office/drawing/2015/9/8/chartex" xmlns:cx2="http://schemas.microsoft.com/office/drawing/2015/10/21/chartex" xmlns:cx3="http://schemas.microsoft.com/office/drawing/2016/5/9/chartex" xmlns:cx4="http://schemas.microsoft.com/office/drawing/2016/5/10/chartex" xmlns:cx5="http://schemas.microsoft.com/office/drawing/2016/5/11/chartex" xmlns:cx6="http://schemas.microsoft.com/office/drawing/2016/5/12/chartex" xmlns:cx7="http://schemas.microsoft.com/office/drawing/2016/5/13/chartex" xmlns:cx8="http://schemas.microsoft.com/office/drawing/2016/5/14/chartex" xmlns:mc="http://schemas.openxmlformats.org/markup-compatibility/2006" xmlns:aink="http://schemas.microsoft.com/office/drawing/2016/ink" xmlns:am3d="http://schemas.microsoft.com/office/drawing/2017/model3d" xmlns:o="urn:schemas-microsoft-com:office:office" xmlns:r="http://schemas.openxmlformats.org/officeDocument/2006/relationships" xmlns:m="http://schemas.openxmlformats.org/officeDocument/2006/math" xmlns:v="urn:schemas-microsoft-com:vml" xmlns:wp14="http://schemas.microsoft.com/office/word/2010/wordprocessingDrawing" xmlns:wp="http://schemas.openxmlformats.org/drawingml/2006/wordprocessingDrawing" xmlns:w10="urn:schemas-microsoft-com:office:word" xmlns:w="http://schemas.openxmlformats.org/wordprocessingml/2006/main" xmlns:w14="http://schemas.microsoft.com/office/word/2010/wordml" xmlns:w15="http://schemas.microsoft.com/office/word/2012/wordml" xmlns:w16cex="http://schemas.microsoft.com/office/word/2018/wordml/cex" xmlns:w16cid="http://schemas.microsoft.com/office/word/2016/wordml/cid" xmlns:w16="http://schemas.microsoft.com/office/word/2018/wordml" xmlns:w16sdtdh="http://schemas.microsoft.com/office/word/2020/wordml/sdtdatahash" xmlns:w16se="http://schemas.microsoft.com/office/word/2015/wordml/symex" xmlns:wpg="http://schemas.microsoft.com/office/word/2010/wordprocessingGroup" xmlns:wpi="http://schemas.microsoft.com/office/word/2010/wordprocessingInk" xmlns:wne="http://schemas.microsoft.com/office/word/2006/wordml" xmlns:wps="http://schemas.microsoft.com/office/word/2010/wordprocessingShape" mc:Ignorable="w14 w15 w16se w16cid w16 w16cex w16sdtdh wp14">
+<w:document xmlns:wpc="http://schemas.microsoft.com/office/word/2010/wordprocessingCanvas" xmlns:cx="http://schemas.microsoft.com/office/drawing/2014/chartex" xmlns:cx1="http://schemas.microsoft.com/office/drawing/2015/9/8/chartex" xmlns:cx2="http://schemas.microsoft.com/office/drawing/2015/10/21/chartex" xmlns:cx3="http://schemas.microsoft.com/office/drawing/2016/5/9/chartex" xmlns:cx4="http://schemas.microsoft.com/office/drawing/2016/5/10/chartex" xmlns:cx5="http://schemas.microsoft.com/office/drawing/2016/5/11/chartex" xmlns:cx6="http://schemas.microsoft.com/office/drawing/2016/5/12/chartex" xmlns:cx7="http://schemas.microsoft.com/office/drawing/2016/5/13/chartex" xmlns:cx8="http://schemas.microsoft.com/office/drawing/2016/5/14/chartex" xmlns:mc="http://schemas.openxmlformats.org/markup-compatibility/2006" xmlns:aink="http://schemas.microsoft.com/office/drawing/2016/ink" xmlns:am3d="http://schemas.microsoft.com/office/drawing/2017/model3d" xmlns:o="urn:schemas-microsoft-com:office:office" xmlns:oel="http://schemas.microsoft.com/office/2019/extlst" xmlns:r="http://schemas.openxmlformats.org/officeDocument/2006/relationships" xmlns:m="http://schemas.openxmlformats.org/officeDocument/2006/math" xmlns:v="urn:schemas-microsoft-com:vml" xmlns:wp14="http://schemas.microsoft.com/office/word/2010/wordprocessingDrawing" xmlns:wp="http://schemas.openxmlformats.org/drawingml/2006/wordprocessingDrawing" xmlns:w10="urn:schemas-microsoft-com:office:word" xmlns:w="http://schemas.openxmlformats.org/wordprocessingml/2006/main" xmlns:w14="http://schemas.microsoft.com/office/word/2010/wordml" xmlns:w15="http://schemas.microsoft.com/office/word/2012/wordml" xmlns:w16cex="http://schemas.microsoft.com/office/word/2018/wordml/cex" xmlns:w16cid="http://schemas.microsoft.com/office/word/2016/wordml/cid" xmlns:w16="http://schemas.microsoft.com/office/word/2018/wordml" xmlns:w16sdtdh="http://schemas.microsoft.com/office/word/2020/wordml/sdtdatahash" xmlns:w16se="http://schemas.microsoft.com/office/word/2015/wordml/symex" xmlns:wpg="http://schemas.microsoft.com/office/word/2010/wordprocessingGroup" xmlns:wpi="http://schemas.microsoft.com/office/word/2010/wordprocessingInk" xmlns:wne="http://schemas.microsoft.com/office/word/2006/wordml" xmlns:wps="http://schemas.microsoft.com/office/word/2010/wordprocessingShape" mc:Ignorable="w14 w15 w16se w16cid w16 w16cex w16sdtdh wp14">
   <w:body>
     <w:p>
       <w:pPr>
@@ -849,7 +849,25 @@
               <w:rPr>
                 <w:lang w:val="es-ES"/>
               </w:rPr>
-              <w:t>Sensor de humedad analógico</w:t>
+              <w:t xml:space="preserve">Sensor de </w:t>
+            </w:r>
+            <w:r>
+              <w:rPr>
+                <w:lang w:val="es-ES"/>
+              </w:rPr>
+              <w:t xml:space="preserve">temperatura y </w:t>
+            </w:r>
+            <w:r>
+              <w:rPr>
+                <w:lang w:val="es-ES"/>
+              </w:rPr>
+              <w:t>humedad analógico</w:t>
+            </w:r>
+            <w:r>
+              <w:rPr>
+                <w:lang w:val="es-ES"/>
+              </w:rPr>
+              <w:t xml:space="preserve"> DHT22</w:t>
             </w:r>
           </w:p>
         </w:tc>
@@ -911,7 +929,19 @@
               <w:rPr>
                 <w:lang w:val="es-ES"/>
               </w:rPr>
-              <w:t>Sensor de temperatura analógico</w:t>
+              <w:t xml:space="preserve">Sensor de </w:t>
+            </w:r>
+            <w:r>
+              <w:rPr>
+                <w:lang w:val="es-ES"/>
+              </w:rPr>
+              <w:t>luz</w:t>
+            </w:r>
+            <w:r>
+              <w:rPr>
+                <w:lang w:val="es-ES"/>
+              </w:rPr>
+              <w:t xml:space="preserve"> analógico</w:t>
             </w:r>
           </w:p>
         </w:tc>
@@ -1477,19 +1507,69 @@
           <w:bCs/>
           <w:lang w:val="es-ES"/>
         </w:rPr>
-        <w:t>VOLTAGE_THRESHOLD</w:t>
-      </w:r>
-      <w:r>
-        <w:rPr>
-          <w:lang w:val="es-ES"/>
-        </w:rPr>
-        <w:t>: Valor mínimo del</w:t>
-      </w:r>
-      <w:r>
-        <w:rPr>
-          <w:lang w:val="es-ES"/>
-        </w:rPr>
-        <w:t xml:space="preserve"> voltaje de la batería en voltios que se considera necesario para el funcionamiento de la válvula. Si la tensión cae por debajo de este valor, el relé se apagará por seguridad y se enviará una alerta SMS.</w:t>
+        <w:t>LIGHT</w:t>
+      </w:r>
+      <w:r>
+        <w:rPr>
+          <w:b/>
+          <w:bCs/>
+          <w:lang w:val="es-ES"/>
+        </w:rPr>
+        <w:t xml:space="preserve">_THRESHOLD: </w:t>
+      </w:r>
+      <w:r>
+        <w:rPr>
+          <w:lang w:val="es-ES"/>
+        </w:rPr>
+        <w:t xml:space="preserve">Valor </w:t>
+      </w:r>
+      <w:r>
+        <w:rPr>
+          <w:lang w:val="es-ES"/>
+        </w:rPr>
+        <w:t>máximo</w:t>
+      </w:r>
+      <w:r>
+        <w:rPr>
+          <w:lang w:val="es-ES"/>
+        </w:rPr>
+        <w:t xml:space="preserve"> de </w:t>
+      </w:r>
+      <w:r>
+        <w:rPr>
+          <w:lang w:val="es-ES"/>
+        </w:rPr>
+        <w:t xml:space="preserve">luz </w:t>
+      </w:r>
+      <w:r>
+        <w:rPr>
+          <w:lang w:val="es-ES"/>
+        </w:rPr>
+        <w:t xml:space="preserve">por </w:t>
+      </w:r>
+      <w:r>
+        <w:rPr>
+          <w:lang w:val="es-ES"/>
+        </w:rPr>
+        <w:t xml:space="preserve">encima </w:t>
+      </w:r>
+      <w:r>
+        <w:rPr>
+          <w:lang w:val="es-ES"/>
+        </w:rPr>
+        <w:t>de</w:t>
+      </w:r>
+      <w:r>
+        <w:rPr>
+          <w:lang w:val="es-ES"/>
+        </w:rPr>
+        <w:t>l</w:t>
+      </w:r>
+      <w:r>
+        <w:rPr>
+          <w:lang w:val="es-ES"/>
+        </w:rPr>
+        <w:t xml:space="preserve"> cual no se producirá el riego. Entre 0 y 1023.</w:t>
       </w:r>
     </w:p>
     <w:p>
@@ -1512,19 +1592,19 @@
           <w:bCs/>
           <w:lang w:val="es-ES"/>
         </w:rPr>
-        <w:t>PHONE_NUMBER</w:t>
-      </w:r>
-      <w:r>
-        <w:rPr>
-          <w:lang w:val="es-ES"/>
-        </w:rPr>
-        <w:t>: String con el número</w:t>
-      </w:r>
-      <w:r>
-        <w:rPr>
-          <w:lang w:val="es-ES"/>
-        </w:rPr>
-        <w:t xml:space="preserve"> de teléfono al que se deben mandar las alertas y SMS con medidas periódicas. Incluir el prefijo del país (+34).</w:t>
+        <w:t>VOLTAGE_THRESHOLD</w:t>
+      </w:r>
+      <w:r>
+        <w:rPr>
+          <w:lang w:val="es-ES"/>
+        </w:rPr>
+        <w:t>: Valor mínimo del</w:t>
+      </w:r>
+      <w:r>
+        <w:rPr>
+          <w:lang w:val="es-ES"/>
+        </w:rPr>
+        <w:t xml:space="preserve"> voltaje de la batería en voltios que se considera necesario para el funcionamiento de la válvula. Si la tensión cae por debajo de este valor, el relé se apagará por seguridad y se enviará una alerta SMS.</w:t>
       </w:r>
     </w:p>
     <w:p>
@@ -1548,13 +1628,19 @@
           <w:lang w:val="es-ES"/>
         </w:rPr>
         <w:lastRenderedPageBreak/>
-        <w:t>BUFFER_SIZE</w:t>
-      </w:r>
-      <w:r>
-        <w:rPr>
-          <w:lang w:val="es-ES"/>
-        </w:rPr>
-        <w:t>: Tamaño máximo en bytes del buffer para mensajes recibidos por el SIM800. Cuidado con aumentarlo demasiado, podrían causarse problemas de memoria.</w:t>
+        <w:t>PHONE_NUMBER</w:t>
+      </w:r>
+      <w:r>
+        <w:rPr>
+          <w:lang w:val="es-ES"/>
+        </w:rPr>
+        <w:t>: String con el número</w:t>
+      </w:r>
+      <w:r>
+        <w:rPr>
+          <w:lang w:val="es-ES"/>
+        </w:rPr>
+        <w:t xml:space="preserve"> de teléfono al que se deben mandar las alertas y SMS con medidas periódicas. Incluir el prefijo del país (+34).</w:t>
       </w:r>
     </w:p>
     <w:p>
@@ -1577,13 +1663,13 @@
           <w:bCs/>
           <w:lang w:val="es-ES"/>
         </w:rPr>
-        <w:t>STATUS_COMMAND</w:t>
-      </w:r>
-      <w:r>
-        <w:rPr>
-          <w:lang w:val="es-ES"/>
-        </w:rPr>
-        <w:t>: Comando que se debe enviar por SMS para pedir el estado. Su valor por defecto es ESTADO.</w:t>
+        <w:t>BUFFER_SIZE</w:t>
+      </w:r>
+      <w:r>
+        <w:rPr>
+          <w:lang w:val="es-ES"/>
+        </w:rPr>
+        <w:t>: Tamaño máximo en bytes del buffer para mensajes recibidos por el SIM800. Cuidado con aumentarlo demasiado, podrían causarse problemas de memoria.</w:t>
       </w:r>
     </w:p>
     <w:p>
@@ -1606,49 +1692,13 @@
           <w:bCs/>
           <w:lang w:val="es-ES"/>
         </w:rPr>
-        <w:t>IRRIGATION_COMMAND1</w:t>
-      </w:r>
-      <w:r>
-        <w:rPr>
-          <w:lang w:val="es-ES"/>
-        </w:rPr>
-        <w:t xml:space="preserve">: Comando SMS para </w:t>
-      </w:r>
-      <w:r>
-        <w:rPr>
-          <w:lang w:val="es-ES"/>
-        </w:rPr>
-        <w:t>solicitar el riego</w:t>
-      </w:r>
-      <w:r>
-        <w:rPr>
-          <w:lang w:val="es-ES"/>
-        </w:rPr>
-        <w:t xml:space="preserve"> de la válvula 1</w:t>
-      </w:r>
-      <w:r>
-        <w:rPr>
-          <w:lang w:val="es-ES"/>
-        </w:rPr>
-        <w:t>. Su valor</w:t>
-      </w:r>
-      <w:r>
-        <w:rPr>
-          <w:lang w:val="es-ES"/>
-        </w:rPr>
-        <w:t xml:space="preserve"> </w:t>
-      </w:r>
-      <w:r>
-        <w:rPr>
-          <w:lang w:val="es-ES"/>
-        </w:rPr>
-        <w:t>es RIEGO</w:t>
-      </w:r>
-      <w:r>
-        <w:rPr>
-          <w:lang w:val="es-ES"/>
-        </w:rPr>
-        <w:t>1.</w:t>
+        <w:t>STATUS_COMMAND</w:t>
+      </w:r>
+      <w:r>
+        <w:rPr>
+          <w:lang w:val="es-ES"/>
+        </w:rPr>
+        <w:t>: Comando que se debe enviar por SMS para pedir el estado. Su valor por defecto es ESTADO.</w:t>
       </w:r>
     </w:p>
     <w:p>
@@ -1671,15 +1721,7 @@
           <w:bCs/>
           <w:lang w:val="es-ES"/>
         </w:rPr>
-        <w:t>IRRIGATION_COMMAND</w:t>
-      </w:r>
-      <w:r>
-        <w:rPr>
-          <w:b/>
-          <w:bCs/>
-          <w:lang w:val="es-ES"/>
-        </w:rPr>
-        <w:t>2</w:t>
+        <w:t>IRRIGATION_COMMAND1</w:t>
       </w:r>
       <w:r>
         <w:rPr>
@@ -1691,7 +1733,37 @@
         <w:rPr>
           <w:lang w:val="es-ES"/>
         </w:rPr>
-        <w:t>solicitar el riego de la válvula 2. Su valor es RIEGO2.</w:t>
+        <w:t>solicitar el riego</w:t>
+      </w:r>
+      <w:r>
+        <w:rPr>
+          <w:lang w:val="es-ES"/>
+        </w:rPr>
+        <w:t xml:space="preserve"> de la válvula 1</w:t>
+      </w:r>
+      <w:r>
+        <w:rPr>
+          <w:lang w:val="es-ES"/>
+        </w:rPr>
+        <w:t>. Su valor</w:t>
+      </w:r>
+      <w:r>
+        <w:rPr>
+          <w:lang w:val="es-ES"/>
+        </w:rPr>
+        <w:t xml:space="preserve"> </w:t>
+      </w:r>
+      <w:r>
+        <w:rPr>
+          <w:lang w:val="es-ES"/>
+        </w:rPr>
+        <w:t>es RIEGO</w:t>
+      </w:r>
+      <w:r>
+        <w:rPr>
+          <w:lang w:val="es-ES"/>
+        </w:rPr>
+        <w:t>1.</w:t>
       </w:r>
     </w:p>
     <w:p>
@@ -1714,13 +1786,27 @@
           <w:bCs/>
           <w:lang w:val="es-ES"/>
         </w:rPr>
-        <w:t xml:space="preserve">CLOSE_COMMAND: </w:t>
-      </w:r>
-      <w:r>
-        <w:rPr>
-          <w:lang w:val="es-ES"/>
-        </w:rPr>
-        <w:t>Comando que se debe enviar por SMS para forzar el cierre del relé de seguridad. Cuando el sistema se reinicia, se volverá a abrir.</w:t>
+        <w:t>IRRIGATION_COMMAND</w:t>
+      </w:r>
+      <w:r>
+        <w:rPr>
+          <w:b/>
+          <w:bCs/>
+          <w:lang w:val="es-ES"/>
+        </w:rPr>
+        <w:t>2</w:t>
+      </w:r>
+      <w:r>
+        <w:rPr>
+          <w:lang w:val="es-ES"/>
+        </w:rPr>
+        <w:t xml:space="preserve">: Comando SMS para </w:t>
+      </w:r>
+      <w:r>
+        <w:rPr>
+          <w:lang w:val="es-ES"/>
+        </w:rPr>
+        <w:t>solicitar el riego de la válvula 2. Su valor es RIEGO2.</w:t>
       </w:r>
     </w:p>
     <w:p>
@@ -1743,39 +1829,13 @@
           <w:bCs/>
           <w:lang w:val="es-ES"/>
         </w:rPr>
-        <w:t>EEPROM_WRITE_SAMPLE_TIME</w:t>
-      </w:r>
-      <w:r>
-        <w:rPr>
-          <w:lang w:val="es-ES"/>
-        </w:rPr>
-        <w:t>: Tiempo</w:t>
-      </w:r>
-      <w:r>
-        <w:rPr>
-          <w:lang w:val="es-ES"/>
-        </w:rPr>
-        <w:t xml:space="preserve"> en </w:t>
-      </w:r>
-      <w:r>
-        <w:rPr>
-          <w:b/>
-          <w:bCs/>
-          <w:lang w:val="es-ES"/>
-        </w:rPr>
-        <w:t>minutos</w:t>
-      </w:r>
-      <w:r>
-        <w:rPr>
-          <w:lang w:val="es-ES"/>
-        </w:rPr>
-        <w:t xml:space="preserve"> entre e</w:t>
-      </w:r>
-      <w:r>
-        <w:rPr>
-          <w:lang w:val="es-ES"/>
-        </w:rPr>
-        <w:t>scrituras a la memoria interna y envío de medidas periódicas por SMS. 1440 = 24 horas.</w:t>
+        <w:t xml:space="preserve">CLOSE_COMMAND: </w:t>
+      </w:r>
+      <w:r>
+        <w:rPr>
+          <w:lang w:val="es-ES"/>
+        </w:rPr>
+        <w:t>Comando que se debe enviar por SMS para forzar el cierre del relé de seguridad. Cuando el sistema se reinicia, se volverá a abrir.</w:t>
       </w:r>
     </w:p>
     <w:p>
@@ -1798,6 +1858,61 @@
           <w:bCs/>
           <w:lang w:val="es-ES"/>
         </w:rPr>
+        <w:t>EEPROM_WRITE_SAMPLE_TIME</w:t>
+      </w:r>
+      <w:r>
+        <w:rPr>
+          <w:lang w:val="es-ES"/>
+        </w:rPr>
+        <w:t>: Tiempo</w:t>
+      </w:r>
+      <w:r>
+        <w:rPr>
+          <w:lang w:val="es-ES"/>
+        </w:rPr>
+        <w:t xml:space="preserve"> en </w:t>
+      </w:r>
+      <w:r>
+        <w:rPr>
+          <w:b/>
+          <w:bCs/>
+          <w:lang w:val="es-ES"/>
+        </w:rPr>
+        <w:t>minutos</w:t>
+      </w:r>
+      <w:r>
+        <w:rPr>
+          <w:lang w:val="es-ES"/>
+        </w:rPr>
+        <w:t xml:space="preserve"> entre e</w:t>
+      </w:r>
+      <w:r>
+        <w:rPr>
+          <w:lang w:val="es-ES"/>
+        </w:rPr>
+        <w:t>scrituras a la memoria interna y envío de medidas periódicas por SMS. 1440 = 24 horas.</w:t>
+      </w:r>
+    </w:p>
+    <w:p>
+      <w:pPr>
+        <w:pStyle w:val="ListParagraph"/>
+        <w:numPr>
+          <w:ilvl w:val="0"/>
+          <w:numId w:val="3"/>
+        </w:numPr>
+        <w:jc w:val="both"/>
+        <w:rPr>
+          <w:b/>
+          <w:bCs/>
+          <w:lang w:val="es-ES"/>
+        </w:rPr>
+      </w:pPr>
+      <w:r>
+        <w:rPr>
+          <w:b/>
+          <w:bCs/>
+          <w:lang w:val="es-ES"/>
+        </w:rPr>
         <w:t xml:space="preserve">EEPROM_ADDRESS: </w:t>
       </w:r>
       <w:r>
@@ -2145,6 +2260,7 @@
         <w:rPr>
           <w:lang w:val="es-ES"/>
         </w:rPr>
+        <w:lastRenderedPageBreak/>
         <w:t>En cada bucle de funcionamiento:</w:t>
       </w:r>
       <w:bookmarkEnd w:id="6"/>
@@ -2165,14 +2281,7 @@
         <w:rPr>
           <w:lang w:val="es-ES"/>
         </w:rPr>
-        <w:t xml:space="preserve">Se lee el buffer de comunicación con el SIM800 para comprobar si hay algún mensaje por parte del módulo (que pueden ser tanto mensajes de estado del sistema, por </w:t>
-      </w:r>
-      <w:r>
-        <w:rPr>
-          <w:lang w:val="es-ES"/>
-        </w:rPr>
-        <w:lastRenderedPageBreak/>
-        <w:t>ejemplo, que se haya perdido la cobertura, o que haya una llamada entrante) como un SMS recibido.</w:t>
+        <w:t>Se lee el buffer de comunicación con el SIM800 para comprobar si hay algún mensaje por parte del módulo (que pueden ser tanto mensajes de estado del sistema, por ejemplo, que se haya perdido la cobertura, o que haya una llamada entrante) como un SMS recibido.</w:t>
       </w:r>
     </w:p>
     <w:p>
@@ -2437,13 +2546,7 @@
         <w:rPr>
           <w:lang w:val="es-ES"/>
         </w:rPr>
-        <w:t xml:space="preserve"> </w:t>
-      </w:r>
-      <w:r>
-        <w:rPr>
-          <w:lang w:val="es-ES"/>
-        </w:rPr>
-        <w:t>Por seguridad, se envían los litros actuales consumidos con el SMS.</w:t>
+        <w:t xml:space="preserve"> Por seguridad, se envían los litros actuales consumidos con el SMS.</w:t>
       </w:r>
     </w:p>
     <w:p>
@@ -2554,7 +2657,7 @@
 </file>
 
 <file path=word/numbering.xml><?xml version="1.0" encoding="utf-8"?>
-<w:numbering xmlns:wpc="http://schemas.microsoft.com/office/word/2010/wordprocessingCanvas" xmlns:cx="http://schemas.microsoft.com/office/drawing/2014/chartex" xmlns:cx1="http://schemas.microsoft.com/office/drawing/2015/9/8/chartex" xmlns:cx2="http://schemas.microsoft.com/office/drawing/2015/10/21/chartex" xmlns:cx3="http://schemas.microsoft.com/office/drawing/2016/5/9/chartex" xmlns:cx4="http://schemas.microsoft.com/office/drawing/2016/5/10/chartex" xmlns:cx5="http://schemas.microsoft.com/office/drawing/2016/5/11/chartex" xmlns:cx6="http://schemas.microsoft.com/office/drawing/2016/5/12/chartex" xmlns:cx7="http://schemas.microsoft.com/office/drawing/2016/5/13/chartex" xmlns:cx8="http://schemas.microsoft.com/office/drawing/2016/5/14/chartex" xmlns:mc="http://schemas.openxmlformats.org/markup-compatibility/2006" xmlns:aink="http://schemas.microsoft.com/office/drawing/2016/ink" xmlns:am3d="http://schemas.microsoft.com/office/drawing/2017/model3d" xmlns:o="urn:schemas-microsoft-com:office:office" xmlns:r="http://schemas.openxmlformats.org/officeDocument/2006/relationships" xmlns:m="http://schemas.openxmlformats.org/officeDocument/2006/math" xmlns:v="urn:schemas-microsoft-com:vml" xmlns:wp14="http://schemas.microsoft.com/office/word/2010/wordprocessingDrawing" xmlns:wp="http://schemas.openxmlformats.org/drawingml/2006/wordprocessingDrawing" xmlns:w10="urn:schemas-microsoft-com:office:word" xmlns:w="http://schemas.openxmlformats.org/wordprocessingml/2006/main" xmlns:w14="http://schemas.microsoft.com/office/word/2010/wordml" xmlns:w15="http://schemas.microsoft.com/office/word/2012/wordml" xmlns:w16cex="http://schemas.microsoft.com/office/word/2018/wordml/cex" xmlns:w16cid="http://schemas.microsoft.com/office/word/2016/wordml/cid" xmlns:w16="http://schemas.microsoft.com/office/word/2018/wordml" xmlns:w16sdtdh="http://schemas.microsoft.com/office/word/2020/wordml/sdtdatahash" xmlns:w16se="http://schemas.microsoft.com/office/word/2015/wordml/symex" xmlns:wpg="http://schemas.microsoft.com/office/word/2010/wordprocessingGroup" xmlns:wpi="http://schemas.microsoft.com/office/word/2010/wordprocessingInk" xmlns:wne="http://schemas.microsoft.com/office/word/2006/wordml" xmlns:wps="http://schemas.microsoft.com/office/word/2010/wordprocessingShape" mc:Ignorable="w14 w15 w16se w16cid w16 w16cex w16sdtdh wp14">
+<w:numbering xmlns:wpc="http://schemas.microsoft.com/office/word/2010/wordprocessingCanvas" xmlns:cx="http://schemas.microsoft.com/office/drawing/2014/chartex" xmlns:cx1="http://schemas.microsoft.com/office/drawing/2015/9/8/chartex" xmlns:cx2="http://schemas.microsoft.com/office/drawing/2015/10/21/chartex" xmlns:cx3="http://schemas.microsoft.com/office/drawing/2016/5/9/chartex" xmlns:cx4="http://schemas.microsoft.com/office/drawing/2016/5/10/chartex" xmlns:cx5="http://schemas.microsoft.com/office/drawing/2016/5/11/chartex" xmlns:cx6="http://schemas.microsoft.com/office/drawing/2016/5/12/chartex" xmlns:cx7="http://schemas.microsoft.com/office/drawing/2016/5/13/chartex" xmlns:cx8="http://schemas.microsoft.com/office/drawing/2016/5/14/chartex" xmlns:mc="http://schemas.openxmlformats.org/markup-compatibility/2006" xmlns:aink="http://schemas.microsoft.com/office/drawing/2016/ink" xmlns:am3d="http://schemas.microsoft.com/office/drawing/2017/model3d" xmlns:o="urn:schemas-microsoft-com:office:office" xmlns:oel="http://schemas.microsoft.com/office/2019/extlst" xmlns:r="http://schemas.openxmlformats.org/officeDocument/2006/relationships" xmlns:m="http://schemas.openxmlformats.org/officeDocument/2006/math" xmlns:v="urn:schemas-microsoft-com:vml" xmlns:wp14="http://schemas.microsoft.com/office/word/2010/wordprocessingDrawing" xmlns:wp="http://schemas.openxmlformats.org/drawingml/2006/wordprocessingDrawing" xmlns:w10="urn:schemas-microsoft-com:office:word" xmlns:w="http://schemas.openxmlformats.org/wordprocessingml/2006/main" xmlns:w14="http://schemas.microsoft.com/office/word/2010/wordml" xmlns:w15="http://schemas.microsoft.com/office/word/2012/wordml" xmlns:w16cex="http://schemas.microsoft.com/office/word/2018/wordml/cex" xmlns:w16cid="http://schemas.microsoft.com/office/word/2016/wordml/cid" xmlns:w16="http://schemas.microsoft.com/office/word/2018/wordml" xmlns:w16sdtdh="http://schemas.microsoft.com/office/word/2020/wordml/sdtdatahash" xmlns:w16se="http://schemas.microsoft.com/office/word/2015/wordml/symex" xmlns:wpg="http://schemas.microsoft.com/office/word/2010/wordprocessingGroup" xmlns:wpi="http://schemas.microsoft.com/office/word/2010/wordprocessingInk" xmlns:wne="http://schemas.microsoft.com/office/word/2006/wordml" xmlns:wps="http://schemas.microsoft.com/office/word/2010/wordprocessingShape" mc:Ignorable="w14 w15 w16se w16cid w16 w16cex w16sdtdh wp14">
   <w:abstractNum w:abstractNumId="0" w15:restartNumberingAfterBreak="0">
     <w:nsid w:val="099B265C"/>
     <w:multiLevelType w:val="multilevel"/>

</xml_diff>